<commit_message>
continued to tweak figures and appendix
</commit_message>
<xml_diff>
--- a/Writing/submitted/MS.docx
+++ b/Writing/submitted/MS.docx
@@ -3522,8 +3522,6 @@
         </w:rPr>
         <w:t>(see Appendix B</w:t>
       </w:r>
-      <w:bookmarkStart w:id="4" w:name="_GoBack"/>
-      <w:bookmarkEnd w:id="4"/>
       <w:r>
         <w:rPr>
           <w:rFonts w:ascii="Times New Roman" w:eastAsiaTheme="minorEastAsia" w:hAnsi="Times New Roman" w:cs="Times New Roman"/>
@@ -5221,7 +5219,7 @@
           <w:sz w:val="28"/>
         </w:rPr>
       </w:pPr>
-      <w:bookmarkStart w:id="5" w:name="persistence"/>
+      <w:bookmarkStart w:id="4" w:name="persistence"/>
       <w:r>
         <w:rPr>
           <w:rFonts w:ascii="Times New Roman" w:hAnsi="Times New Roman" w:cs="Times New Roman"/>
@@ -5239,7 +5237,7 @@
         <w:t xml:space="preserve">Persistence </w:t>
       </w:r>
     </w:p>
-    <w:bookmarkEnd w:id="5"/>
+    <w:bookmarkEnd w:id="4"/>
     <w:p>
       <w:pPr>
         <w:spacing w:line="480" w:lineRule="auto"/>
@@ -6711,7 +6709,7 @@
           <w:sz w:val="28"/>
         </w:rPr>
       </w:pPr>
-      <w:bookmarkStart w:id="6" w:name="calculating-synergy"/>
+      <w:bookmarkStart w:id="5" w:name="calculating-synergy"/>
       <w:r>
         <w:rPr>
           <w:rFonts w:ascii="Times New Roman" w:hAnsi="Times New Roman" w:cs="Times New Roman"/>
@@ -6721,7 +6719,7 @@
         <w:t xml:space="preserve">Calculating the interaction of climate velocity and harvest </w:t>
       </w:r>
     </w:p>
-    <w:bookmarkEnd w:id="6"/>
+    <w:bookmarkEnd w:id="5"/>
     <w:p>
       <w:pPr>
         <w:spacing w:line="480" w:lineRule="auto"/>
@@ -8076,7 +8074,7 @@
           <w:sz w:val="28"/>
         </w:rPr>
       </w:pPr>
-      <w:bookmarkStart w:id="7" w:name="simulations"/>
+      <w:bookmarkStart w:id="6" w:name="simulations"/>
       <w:r>
         <w:rPr>
           <w:rFonts w:ascii="Times New Roman" w:hAnsi="Times New Roman" w:cs="Times New Roman"/>
@@ -8086,7 +8084,7 @@
         <w:t>Management strategies</w:t>
       </w:r>
     </w:p>
-    <w:bookmarkEnd w:id="7"/>
+    <w:bookmarkEnd w:id="6"/>
     <w:p>
       <w:pPr>
         <w:spacing w:line="480" w:lineRule="auto"/>
@@ -9541,7 +9539,7 @@
           <w:color w:val="auto"/>
         </w:rPr>
       </w:pPr>
-      <w:bookmarkStart w:id="8" w:name="results"/>
+      <w:bookmarkStart w:id="7" w:name="results"/>
       <w:r>
         <w:rPr>
           <w:rFonts w:ascii="Times New Roman" w:hAnsi="Times New Roman" w:cs="Times New Roman"/>
@@ -9560,8 +9558,8 @@
           <w:sz w:val="28"/>
         </w:rPr>
       </w:pPr>
-      <w:bookmarkStart w:id="9" w:name="interactions-between-stressors"/>
-      <w:bookmarkEnd w:id="8"/>
+      <w:bookmarkStart w:id="8" w:name="interactions-between-stressors"/>
+      <w:bookmarkEnd w:id="7"/>
       <w:r>
         <w:rPr>
           <w:rFonts w:ascii="Times New Roman" w:hAnsi="Times New Roman" w:cs="Times New Roman"/>
@@ -9571,7 +9569,7 @@
         <w:t>Persistence with Harvesting and Climate Velocity</w:t>
       </w:r>
     </w:p>
-    <w:bookmarkEnd w:id="9"/>
+    <w:bookmarkEnd w:id="8"/>
     <w:p>
       <w:pPr>
         <w:spacing w:line="480" w:lineRule="auto"/>
@@ -10502,7 +10500,7 @@
           <w:sz w:val="28"/>
         </w:rPr>
       </w:pPr>
-      <w:bookmarkStart w:id="10" w:name="management-strategies"/>
+      <w:bookmarkStart w:id="9" w:name="management-strategies"/>
       <w:r>
         <w:rPr>
           <w:rFonts w:ascii="Times New Roman" w:hAnsi="Times New Roman" w:cs="Times New Roman"/>
@@ -10512,7 +10510,7 @@
         <w:t xml:space="preserve">Alternative management strategies </w:t>
       </w:r>
     </w:p>
-    <w:bookmarkEnd w:id="10"/>
+    <w:bookmarkEnd w:id="9"/>
     <w:p>
       <w:pPr>
         <w:spacing w:line="480" w:lineRule="auto"/>
@@ -11233,7 +11231,7 @@
           <w:color w:val="auto"/>
         </w:rPr>
       </w:pPr>
-      <w:bookmarkStart w:id="11" w:name="discussion"/>
+      <w:bookmarkStart w:id="10" w:name="discussion"/>
       <w:r>
         <w:rPr>
           <w:rFonts w:ascii="Times New Roman" w:hAnsi="Times New Roman" w:cs="Times New Roman"/>
@@ -11242,7 +11240,7 @@
         <w:t>Discussion</w:t>
       </w:r>
     </w:p>
-    <w:bookmarkEnd w:id="11"/>
+    <w:bookmarkEnd w:id="10"/>
     <w:p>
       <w:pPr>
         <w:spacing w:line="480" w:lineRule="auto"/>
@@ -15282,7 +15280,7 @@
         <w:pStyle w:val="Heading1"/>
         <w:spacing w:line="480" w:lineRule="auto"/>
       </w:pPr>
-      <w:bookmarkStart w:id="12" w:name="acknowledgements"/>
+      <w:bookmarkStart w:id="11" w:name="acknowledgements"/>
       <w:r>
         <w:rPr>
           <w:rFonts w:ascii="Times New Roman" w:hAnsi="Times New Roman" w:cs="Times New Roman"/>
@@ -15291,7 +15289,7 @@
         <w:t>Acknowledgements</w:t>
       </w:r>
     </w:p>
-    <w:bookmarkEnd w:id="12"/>
+    <w:bookmarkEnd w:id="11"/>
     <w:p>
       <w:pPr>
         <w:spacing w:line="480" w:lineRule="auto"/>
@@ -18430,7 +18428,7 @@
           <w:rFonts w:ascii="Times New Roman" w:hAnsi="Times New Roman" w:cs="Times New Roman"/>
         </w:rPr>
       </w:pPr>
-      <w:bookmarkStart w:id="13" w:name="tables"/>
+      <w:bookmarkStart w:id="12" w:name="tables"/>
       <w:r>
         <w:rPr>
           <w:rFonts w:ascii="Times New Roman" w:hAnsi="Times New Roman" w:cs="Times New Roman"/>
@@ -18438,7 +18436,7 @@
         </w:rPr>
         <w:t>Tables</w:t>
       </w:r>
-      <w:bookmarkEnd w:id="13"/>
+      <w:bookmarkEnd w:id="12"/>
     </w:p>
     <w:p>
       <w:pPr>
@@ -19273,7 +19271,7 @@
           <w:szCs w:val="24"/>
         </w:rPr>
       </w:pPr>
-      <w:bookmarkStart w:id="14" w:name="figure-legends"/>
+      <w:bookmarkStart w:id="13" w:name="figure-legends"/>
       <w:r>
         <w:rPr>
           <w:rFonts w:ascii="Times New Roman" w:eastAsiaTheme="minorHAnsi" w:hAnsi="Times New Roman" w:cs="Times New Roman"/>
@@ -19308,7 +19306,7 @@
         </w:rPr>
       </w:pPr>
     </w:p>
-    <w:bookmarkEnd w:id="14"/>
+    <w:bookmarkEnd w:id="13"/>
     <w:p>
       <w:pPr>
         <w:rPr>
@@ -19422,7 +19420,15 @@
         <w:rPr>
           <w:rFonts w:ascii="Times New Roman" w:hAnsi="Times New Roman" w:cs="Times New Roman"/>
         </w:rPr>
-        <w:t>) The equilibrium biomass of the population as a function of the climate velocity on the x-axis and the proportional h</w:t>
+        <w:t xml:space="preserve">) The equilibrium biomass of the population as a function of the climate velocity on the x-axis and the </w:t>
+      </w:r>
+      <w:bookmarkStart w:id="14" w:name="_GoBack"/>
+      <w:bookmarkEnd w:id="14"/>
+      <w:r>
+        <w:rPr>
+          <w:rFonts w:ascii="Times New Roman" w:hAnsi="Times New Roman" w:cs="Times New Roman"/>
+        </w:rPr>
+        <w:t>h</w:t>
       </w:r>
       <w:r>
         <w:rPr>
@@ -20264,7 +20270,7 @@
         <w:rStyle w:val="PageNumber"/>
         <w:noProof/>
       </w:rPr>
-      <w:t>8</w:t>
+      <w:t>38</w:t>
     </w:r>
     <w:r>
       <w:rPr>
@@ -22766,7 +22772,7 @@
 </file>
 
 <file path=customXml/itemProps1.xml><?xml version="1.0" encoding="utf-8"?>
-<ds:datastoreItem xmlns:ds="http://schemas.openxmlformats.org/officeDocument/2006/customXml" ds:itemID="{72BBF0DF-C37B-F04E-8134-5470B8B75C29}">
+<ds:datastoreItem xmlns:ds="http://schemas.openxmlformats.org/officeDocument/2006/customXml" ds:itemID="{923C9003-3F9E-B94B-B8F2-1A383B28E525}">
   <ds:schemaRefs>
     <ds:schemaRef ds:uri="http://schemas.openxmlformats.org/officeDocument/2006/bibliography"/>
   </ds:schemaRefs>

</xml_diff>

<commit_message>
hopefully final changes to figures, moved figures and table from appendix to manuscript and removed them from appendix
</commit_message>
<xml_diff>
--- a/Writing/submitted/MS.docx
+++ b/Writing/submitted/MS.docx
@@ -13999,14 +13999,7 @@
                   <w:rPr>
                     <w:rFonts w:ascii="Cambria Math" w:hAnsi="Cambria Math" w:cs="Times New Roman"/>
                   </w:rPr>
-                  <m:t>(</m:t>
-                </m:r>
-                <w:proofErr w:type="gramStart"/>
-                <m:r>
-                  <w:rPr>
-                    <w:rFonts w:ascii="Cambria Math" w:hAnsi="Cambria Math" w:cs="Times New Roman"/>
-                  </w:rPr>
-                  <m:t>1-</m:t>
+                  <m:t>(1-</m:t>
                 </m:r>
                 <m:r>
                   <w:rPr>
@@ -14014,7 +14007,6 @@
                   </w:rPr>
                   <m:t>h)R</m:t>
                 </m:r>
-                <w:proofErr w:type="gramEnd"/>
               </m:e>
               <m:sub>
                 <m:r>
@@ -22297,6 +22289,55 @@
           </w:tcPr>
           <w:p>
             <w:pPr>
+              <w:jc w:val="center"/>
+              <w:rPr>
+                <w:rFonts w:ascii="Times New Roman" w:eastAsiaTheme="minorEastAsia" w:hAnsi="Times New Roman"/>
+                <w:i/>
+              </w:rPr>
+            </w:pPr>
+            <w:r>
+              <w:rPr>
+                <w:rFonts w:ascii="Times New Roman" w:eastAsiaTheme="minorEastAsia" w:hAnsi="Times New Roman"/>
+                <w:i/>
+              </w:rPr>
+              <w:t>K</w:t>
+            </w:r>
+          </w:p>
+        </w:tc>
+        <w:tc>
+          <w:tcPr>
+            <w:tcW w:w="8388" w:type="dxa"/>
+          </w:tcPr>
+          <w:p>
+            <w:pPr>
+              <w:rPr>
+                <w:rFonts w:ascii="Times New Roman" w:hAnsi="Times New Roman" w:cs="Times New Roman"/>
+              </w:rPr>
+            </w:pPr>
+            <w:proofErr w:type="gramStart"/>
+            <w:r>
+              <w:rPr>
+                <w:rFonts w:ascii="Times New Roman" w:hAnsi="Times New Roman" w:cs="Times New Roman"/>
+              </w:rPr>
+              <w:t>carrying</w:t>
+            </w:r>
+            <w:proofErr w:type="gramEnd"/>
+            <w:r>
+              <w:rPr>
+                <w:rFonts w:ascii="Times New Roman" w:hAnsi="Times New Roman" w:cs="Times New Roman"/>
+              </w:rPr>
+              <w:t xml:space="preserve"> capacity</w:t>
+            </w:r>
+          </w:p>
+        </w:tc>
+      </w:tr>
+      <w:tr>
+        <w:tc>
+          <w:tcPr>
+            <w:tcW w:w="1188" w:type="dxa"/>
+          </w:tcPr>
+          <w:p>
+            <w:pPr>
               <w:keepNext/>
               <w:keepLines/>
               <w:jc w:val="center"/>
@@ -23240,10 +23281,10 @@
           <w:noProof/>
         </w:rPr>
         <w:drawing>
-          <wp:inline distT="0" distB="0" distL="0" distR="0" wp14:anchorId="21064D5D" wp14:editId="4D130D8E">
+          <wp:inline distT="0" distB="0" distL="0" distR="0" wp14:anchorId="557A6C97" wp14:editId="6D559288">
             <wp:extent cx="2641600" cy="1828800"/>
             <wp:effectExtent l="0" t="0" r="0" b="0"/>
-            <wp:docPr id="9" name="Picture 9" descr="Macintosh HD:Users:eleanorbrush:Desktop:MovingFish_Ecosphere:Writing:submitted:figures:fig1.tiff"/>
+            <wp:docPr id="7" name="Picture 7" descr="Macintosh HD:Users:eleanorbrush:Desktop:MovingFish_Ecosphere:Writing:submitted:figures:Fig1.tiff"/>
             <wp:cNvGraphicFramePr>
               <a:graphicFrameLocks xmlns:a="http://schemas.openxmlformats.org/drawingml/2006/main" noChangeAspect="1"/>
             </wp:cNvGraphicFramePr>
@@ -23251,7 +23292,7 @@
               <a:graphicData uri="http://schemas.openxmlformats.org/drawingml/2006/picture">
                 <pic:pic xmlns:pic="http://schemas.openxmlformats.org/drawingml/2006/picture">
                   <pic:nvPicPr>
-                    <pic:cNvPr id="0" name="Picture 6" descr="Macintosh HD:Users:eleanorbrush:Desktop:MovingFish_Ecosphere:Writing:submitted:figures:fig1.tiff"/>
+                    <pic:cNvPr id="0" name="Picture 4" descr="Macintosh HD:Users:eleanorbrush:Desktop:MovingFish_Ecosphere:Writing:submitted:figures:Fig1.tiff"/>
                     <pic:cNvPicPr>
                       <a:picLocks noChangeAspect="1" noChangeArrowheads="1"/>
                     </pic:cNvPicPr>
@@ -23322,10 +23363,10 @@
           <w:noProof/>
         </w:rPr>
         <w:drawing>
-          <wp:inline distT="0" distB="0" distL="0" distR="0" wp14:anchorId="19C28C69" wp14:editId="499D3B92">
+          <wp:inline distT="0" distB="0" distL="0" distR="0" wp14:anchorId="5AC6AC22" wp14:editId="5830393B">
             <wp:extent cx="5570855" cy="2370455"/>
             <wp:effectExtent l="0" t="0" r="0" b="0"/>
-            <wp:docPr id="10" name="Picture 10" descr="Macintosh HD:Users:eleanorbrush:Desktop:MovingFish_Ecosphere:Writing:submitted:figures:fig2.tiff"/>
+            <wp:docPr id="6" name="Picture 6" descr="Macintosh HD:Users:eleanorbrush:Desktop:MovingFish_Ecosphere:Writing:submitted:figures:Fig2.tiff"/>
             <wp:cNvGraphicFramePr>
               <a:graphicFrameLocks xmlns:a="http://schemas.openxmlformats.org/drawingml/2006/main" noChangeAspect="1"/>
             </wp:cNvGraphicFramePr>
@@ -23333,7 +23374,7 @@
               <a:graphicData uri="http://schemas.openxmlformats.org/drawingml/2006/picture">
                 <pic:pic xmlns:pic="http://schemas.openxmlformats.org/drawingml/2006/picture">
                   <pic:nvPicPr>
-                    <pic:cNvPr id="0" name="Picture 7" descr="Macintosh HD:Users:eleanorbrush:Desktop:MovingFish_Ecosphere:Writing:submitted:figures:fig2.tiff"/>
+                    <pic:cNvPr id="0" name="Picture 3" descr="Macintosh HD:Users:eleanorbrush:Desktop:MovingFish_Ecosphere:Writing:submitted:figures:Fig2.tiff"/>
                     <pic:cNvPicPr>
                       <a:picLocks noChangeAspect="1" noChangeArrowheads="1"/>
                     </pic:cNvPicPr>
@@ -23398,17 +23439,16 @@
           <w:rFonts w:ascii="Times New Roman" w:hAnsi="Times New Roman" w:cs="Times New Roman"/>
         </w:rPr>
       </w:pPr>
-      <w:bookmarkStart w:id="15" w:name="_GoBack"/>
       <w:r>
         <w:rPr>
           <w:rFonts w:ascii="Times New Roman" w:hAnsi="Times New Roman" w:cs="Times New Roman"/>
           <w:noProof/>
         </w:rPr>
         <w:drawing>
-          <wp:inline distT="0" distB="0" distL="0" distR="0" wp14:anchorId="1547C303" wp14:editId="194C2ACA">
+          <wp:inline distT="0" distB="0" distL="0" distR="0" wp14:anchorId="66D2A08A" wp14:editId="030092D3">
             <wp:extent cx="5570855" cy="6205855"/>
             <wp:effectExtent l="0" t="0" r="0" b="0"/>
-            <wp:docPr id="5" name="Picture 5" descr="Macintosh HD:Users:eleanorbrush:Desktop:MovingFish_Ecosphere:Writing:submitted:figures:fig3.tiff"/>
+            <wp:docPr id="5" name="Picture 5" descr="Macintosh HD:Users:eleanorbrush:Desktop:MovingFish_Ecosphere:Writing:submitted:figures:Fig3.tiff"/>
             <wp:cNvGraphicFramePr>
               <a:graphicFrameLocks xmlns:a="http://schemas.openxmlformats.org/drawingml/2006/main" noChangeAspect="1"/>
             </wp:cNvGraphicFramePr>
@@ -23416,7 +23456,7 @@
               <a:graphicData uri="http://schemas.openxmlformats.org/drawingml/2006/picture">
                 <pic:pic xmlns:pic="http://schemas.openxmlformats.org/drawingml/2006/picture">
                   <pic:nvPicPr>
-                    <pic:cNvPr id="0" name="Picture 4" descr="Macintosh HD:Users:eleanorbrush:Desktop:MovingFish_Ecosphere:Writing:submitted:figures:fig3.tiff"/>
+                    <pic:cNvPr id="0" name="Picture 2" descr="Macintosh HD:Users:eleanorbrush:Desktop:MovingFish_Ecosphere:Writing:submitted:figures:Fig3.tiff"/>
                     <pic:cNvPicPr>
                       <a:picLocks noChangeAspect="1" noChangeArrowheads="1"/>
                     </pic:cNvPicPr>
@@ -23453,25 +23493,1598 @@
           </wp:inline>
         </w:drawing>
       </w:r>
+    </w:p>
+    <w:p>
+      <w:pPr>
+        <w:spacing w:line="480" w:lineRule="auto"/>
+        <w:rPr>
+          <w:rFonts w:ascii="Times New Roman" w:hAnsi="Times New Roman" w:cs="Times New Roman"/>
+        </w:rPr>
+      </w:pPr>
+      <w:r>
+        <w:rPr>
+          <w:rFonts w:ascii="Times New Roman" w:hAnsi="Times New Roman" w:cs="Times New Roman"/>
+        </w:rPr>
+        <w:t>Figure 3</w:t>
+      </w:r>
+    </w:p>
+    <w:p>
+      <w:pPr>
+        <w:spacing w:line="480" w:lineRule="auto"/>
+        <w:rPr>
+          <w:rFonts w:ascii="Times New Roman" w:hAnsi="Times New Roman" w:cs="Times New Roman"/>
+        </w:rPr>
+      </w:pPr>
+    </w:p>
+    <w:p>
+      <w:pPr>
+        <w:spacing w:line="480" w:lineRule="auto"/>
+        <w:rPr>
+          <w:rFonts w:ascii="Times New Roman" w:hAnsi="Times New Roman" w:cs="Times New Roman"/>
+        </w:rPr>
+      </w:pPr>
+    </w:p>
+    <w:p>
+      <w:pPr>
+        <w:spacing w:line="480" w:lineRule="auto"/>
+        <w:rPr>
+          <w:rFonts w:ascii="Times New Roman" w:hAnsi="Times New Roman" w:cs="Times New Roman"/>
+        </w:rPr>
+      </w:pPr>
+    </w:p>
+    <w:p>
+      <w:pPr>
+        <w:pStyle w:val="Heading1"/>
+        <w:spacing w:line="480" w:lineRule="auto"/>
+        <w:rPr>
+          <w:rFonts w:ascii="Times New Roman" w:hAnsi="Times New Roman" w:cs="Times New Roman"/>
+        </w:rPr>
+      </w:pPr>
+      <w:r>
+        <w:rPr>
+          <w:rFonts w:ascii="Times New Roman" w:hAnsi="Times New Roman" w:cs="Times New Roman"/>
+          <w:color w:val="auto"/>
+        </w:rPr>
+        <w:t xml:space="preserve">Appendix </w:t>
+      </w:r>
+      <w:r>
+        <w:rPr>
+          <w:rFonts w:ascii="Times New Roman" w:hAnsi="Times New Roman" w:cs="Times New Roman"/>
+          <w:color w:val="auto"/>
+        </w:rPr>
+        <w:t>Tables</w:t>
+      </w:r>
+    </w:p>
+    <w:p>
+      <w:pPr>
+        <w:pStyle w:val="Caption"/>
+        <w:keepNext/>
+        <w:spacing w:line="480" w:lineRule="auto"/>
+        <w:rPr>
+          <w:rFonts w:ascii="Times New Roman" w:hAnsi="Times New Roman" w:cs="Times New Roman"/>
+          <w:b w:val="0"/>
+          <w:color w:val="auto"/>
+          <w:sz w:val="24"/>
+          <w:szCs w:val="24"/>
+        </w:rPr>
+      </w:pPr>
+      <w:r>
+        <w:rPr>
+          <w:rFonts w:ascii="Times New Roman" w:hAnsi="Times New Roman" w:cs="Times New Roman"/>
+          <w:b w:val="0"/>
+          <w:color w:val="auto"/>
+          <w:sz w:val="24"/>
+          <w:szCs w:val="24"/>
+        </w:rPr>
+        <w:t xml:space="preserve">Table </w:t>
+      </w:r>
+      <w:r>
+        <w:rPr>
+          <w:rFonts w:ascii="Times New Roman" w:hAnsi="Times New Roman" w:cs="Times New Roman"/>
+          <w:b w:val="0"/>
+          <w:color w:val="auto"/>
+          <w:sz w:val="24"/>
+          <w:szCs w:val="24"/>
+        </w:rPr>
+        <w:t>A1</w:t>
+      </w:r>
+      <w:r>
+        <w:rPr>
+          <w:rFonts w:ascii="Times New Roman" w:hAnsi="Times New Roman" w:cs="Times New Roman"/>
+          <w:b w:val="0"/>
+          <w:color w:val="auto"/>
+          <w:sz w:val="24"/>
+          <w:szCs w:val="24"/>
+        </w:rPr>
+        <w:t xml:space="preserve">: </w:t>
+      </w:r>
+      <w:r>
+        <w:rPr>
+          <w:rFonts w:ascii="Times New Roman" w:hAnsi="Times New Roman" w:cs="Times New Roman"/>
+          <w:b w:val="0"/>
+          <w:color w:val="auto"/>
+          <w:sz w:val="24"/>
+          <w:szCs w:val="24"/>
+        </w:rPr>
+        <w:t>Rockfish parameters</w:t>
+      </w:r>
+      <w:r>
+        <w:rPr>
+          <w:rFonts w:ascii="Times New Roman" w:hAnsi="Times New Roman" w:cs="Times New Roman"/>
+          <w:b w:val="0"/>
+          <w:color w:val="auto"/>
+          <w:sz w:val="24"/>
+          <w:szCs w:val="24"/>
+        </w:rPr>
+        <w:t>.</w:t>
+      </w:r>
+    </w:p>
+    <w:tbl>
+      <w:tblPr>
+        <w:tblStyle w:val="TableGrid"/>
+        <w:tblW w:w="0" w:type="auto"/>
+        <w:tblBorders>
+          <w:top w:val="none" w:sz="0" w:space="0" w:color="auto"/>
+          <w:left w:val="none" w:sz="0" w:space="0" w:color="auto"/>
+          <w:bottom w:val="none" w:sz="0" w:space="0" w:color="auto"/>
+          <w:right w:val="none" w:sz="0" w:space="0" w:color="auto"/>
+          <w:insideH w:val="none" w:sz="0" w:space="0" w:color="auto"/>
+          <w:insideV w:val="none" w:sz="0" w:space="0" w:color="auto"/>
+        </w:tblBorders>
+        <w:tblLook w:val="04A0" w:firstRow="1" w:lastRow="0" w:firstColumn="1" w:lastColumn="0" w:noHBand="0" w:noVBand="1"/>
+      </w:tblPr>
+      <w:tblGrid>
+        <w:gridCol w:w="2538"/>
+        <w:gridCol w:w="2070"/>
+        <w:gridCol w:w="4968"/>
+      </w:tblGrid>
+      <w:tr>
+        <w:tc>
+          <w:tcPr>
+            <w:tcW w:w="2538" w:type="dxa"/>
+            <w:tcBorders>
+              <w:bottom w:val="single" w:sz="4" w:space="0" w:color="auto"/>
+            </w:tcBorders>
+          </w:tcPr>
+          <w:p>
+            <w:pPr>
+              <w:rPr>
+                <w:rFonts w:ascii="Times New Roman" w:hAnsi="Times New Roman" w:cs="Times New Roman"/>
+              </w:rPr>
+            </w:pPr>
+            <w:r>
+              <w:rPr>
+                <w:rFonts w:ascii="Times New Roman" w:hAnsi="Times New Roman" w:cs="Times New Roman"/>
+              </w:rPr>
+              <w:t>Parameter</w:t>
+            </w:r>
+          </w:p>
+        </w:tc>
+        <w:tc>
+          <w:tcPr>
+            <w:tcW w:w="2070" w:type="dxa"/>
+            <w:tcBorders>
+              <w:bottom w:val="single" w:sz="4" w:space="0" w:color="auto"/>
+            </w:tcBorders>
+          </w:tcPr>
+          <w:p>
+            <w:pPr>
+              <w:rPr>
+                <w:rFonts w:ascii="Times New Roman" w:hAnsi="Times New Roman" w:cs="Times New Roman"/>
+              </w:rPr>
+            </w:pPr>
+            <w:r>
+              <w:rPr>
+                <w:rFonts w:ascii="Times New Roman" w:hAnsi="Times New Roman" w:cs="Times New Roman"/>
+              </w:rPr>
+              <w:t>Value</w:t>
+            </w:r>
+          </w:p>
+        </w:tc>
+        <w:tc>
+          <w:tcPr>
+            <w:tcW w:w="4968" w:type="dxa"/>
+            <w:tcBorders>
+              <w:bottom w:val="single" w:sz="4" w:space="0" w:color="auto"/>
+            </w:tcBorders>
+          </w:tcPr>
+          <w:p>
+            <w:pPr>
+              <w:rPr>
+                <w:rFonts w:ascii="Times New Roman" w:hAnsi="Times New Roman" w:cs="Times New Roman"/>
+              </w:rPr>
+            </w:pPr>
+            <w:r>
+              <w:rPr>
+                <w:rFonts w:ascii="Times New Roman" w:hAnsi="Times New Roman" w:cs="Times New Roman"/>
+              </w:rPr>
+              <w:t>Source</w:t>
+            </w:r>
+          </w:p>
+        </w:tc>
+      </w:tr>
+      <w:tr>
+        <w:tc>
+          <w:tcPr>
+            <w:tcW w:w="2538" w:type="dxa"/>
+            <w:vAlign w:val="center"/>
+          </w:tcPr>
+          <w:p>
+            <w:pPr>
+              <w:rPr>
+                <w:rFonts w:ascii="Times New Roman" w:hAnsi="Times New Roman" w:cs="Times New Roman"/>
+              </w:rPr>
+            </w:pPr>
+            <w:r>
+              <w:rPr>
+                <w:rFonts w:ascii="Times New Roman" w:eastAsiaTheme="minorEastAsia" w:hAnsi="Times New Roman"/>
+              </w:rPr>
+              <w:sym w:font="Symbol" w:char="F0E1"/>
+            </w:r>
+            <w:proofErr w:type="gramStart"/>
+            <w:r>
+              <w:rPr>
+                <w:rFonts w:ascii="Times New Roman" w:eastAsiaTheme="minorEastAsia" w:hAnsi="Times New Roman"/>
+                <w:i/>
+              </w:rPr>
+              <w:t>d</w:t>
+            </w:r>
+            <w:proofErr w:type="gramEnd"/>
+            <w:r>
+              <w:rPr>
+                <w:rFonts w:ascii="Times New Roman" w:eastAsiaTheme="minorEastAsia" w:hAnsi="Times New Roman"/>
+              </w:rPr>
+              <w:sym w:font="Symbol" w:char="F0F1"/>
+            </w:r>
+          </w:p>
+        </w:tc>
+        <w:tc>
+          <w:tcPr>
+            <w:tcW w:w="2070" w:type="dxa"/>
+          </w:tcPr>
+          <w:p>
+            <w:pPr>
+              <w:rPr>
+                <w:rFonts w:ascii="Times New Roman" w:hAnsi="Times New Roman" w:cs="Times New Roman"/>
+              </w:rPr>
+            </w:pPr>
+            <w:r>
+              <w:rPr>
+                <w:rFonts w:ascii="Times New Roman" w:hAnsi="Times New Roman" w:cs="Times New Roman"/>
+              </w:rPr>
+              <w:t xml:space="preserve">73 km </w:t>
+            </w:r>
+          </w:p>
+        </w:tc>
+        <w:tc>
+          <w:tcPr>
+            <w:tcW w:w="4968" w:type="dxa"/>
+          </w:tcPr>
+          <w:p>
+            <w:pPr>
+              <w:rPr>
+                <w:rFonts w:ascii="Times New Roman" w:hAnsi="Times New Roman" w:cs="Times New Roman"/>
+              </w:rPr>
+            </w:pPr>
+            <w:r>
+              <w:rPr>
+                <w:rFonts w:ascii="Times New Roman" w:hAnsi="Times New Roman" w:cs="Times New Roman"/>
+              </w:rPr>
+              <w:t>White et al. (2010)</w:t>
+            </w:r>
+          </w:p>
+        </w:tc>
+      </w:tr>
+      <w:tr>
+        <w:tc>
+          <w:tcPr>
+            <w:tcW w:w="2538" w:type="dxa"/>
+            <w:vAlign w:val="center"/>
+          </w:tcPr>
+          <w:p>
+            <w:pPr>
+              <w:rPr>
+                <w:rFonts w:ascii="Times New Roman" w:hAnsi="Times New Roman" w:cs="Times New Roman"/>
+              </w:rPr>
+            </w:pPr>
+            <w:r>
+              <w:rPr>
+                <w:rFonts w:ascii="Times New Roman" w:eastAsiaTheme="minorEastAsia" w:hAnsi="Times New Roman"/>
+                <w:i/>
+              </w:rPr>
+              <w:t>R</w:t>
+            </w:r>
+            <w:r>
+              <w:rPr>
+                <w:rFonts w:ascii="Times New Roman" w:eastAsiaTheme="minorEastAsia" w:hAnsi="Times New Roman"/>
+                <w:i/>
+                <w:vertAlign w:val="subscript"/>
+              </w:rPr>
+              <w:t>0</w:t>
+            </w:r>
+          </w:p>
+        </w:tc>
+        <w:tc>
+          <w:tcPr>
+            <w:tcW w:w="2070" w:type="dxa"/>
+          </w:tcPr>
+          <w:p>
+            <w:pPr>
+              <w:rPr>
+                <w:rFonts w:ascii="Times New Roman" w:hAnsi="Times New Roman" w:cs="Times New Roman"/>
+              </w:rPr>
+            </w:pPr>
+            <w:r>
+              <w:rPr>
+                <w:rFonts w:ascii="Times New Roman" w:hAnsi="Times New Roman" w:cs="Times New Roman"/>
+              </w:rPr>
+              <w:t>2.86</w:t>
+            </w:r>
+          </w:p>
+        </w:tc>
+        <w:tc>
+          <w:tcPr>
+            <w:tcW w:w="4968" w:type="dxa"/>
+          </w:tcPr>
+          <w:p>
+            <w:pPr>
+              <w:rPr>
+                <w:rFonts w:ascii="Times New Roman" w:hAnsi="Times New Roman" w:cs="Times New Roman"/>
+              </w:rPr>
+            </w:pPr>
+            <w:r>
+              <w:rPr>
+                <w:rFonts w:ascii="Times New Roman" w:hAnsi="Times New Roman" w:cs="Times New Roman"/>
+              </w:rPr>
+              <w:t>White et al. (2010), equivalent to 1/(CRT)</w:t>
+            </w:r>
+          </w:p>
+        </w:tc>
+      </w:tr>
+      <w:tr>
+        <w:tc>
+          <w:tcPr>
+            <w:tcW w:w="2538" w:type="dxa"/>
+            <w:vAlign w:val="center"/>
+          </w:tcPr>
+          <w:p>
+            <w:pPr>
+              <w:rPr>
+                <w:rFonts w:ascii="Times New Roman" w:eastAsiaTheme="minorEastAsia" w:hAnsi="Times New Roman" w:cs="Times New Roman"/>
+                <w:i/>
+              </w:rPr>
+            </w:pPr>
+            <w:proofErr w:type="gramStart"/>
+            <w:r>
+              <w:rPr>
+                <w:rFonts w:ascii="Times New Roman" w:eastAsiaTheme="minorEastAsia" w:hAnsi="Times New Roman" w:cs="Times New Roman"/>
+                <w:i/>
+              </w:rPr>
+              <w:t>h</w:t>
+            </w:r>
+            <w:proofErr w:type="gramEnd"/>
+          </w:p>
+        </w:tc>
+        <w:tc>
+          <w:tcPr>
+            <w:tcW w:w="2070" w:type="dxa"/>
+          </w:tcPr>
+          <w:p>
+            <w:pPr>
+              <w:rPr>
+                <w:rFonts w:ascii="Times New Roman" w:hAnsi="Times New Roman" w:cs="Times New Roman"/>
+              </w:rPr>
+            </w:pPr>
+            <w:r>
+              <w:rPr>
+                <w:rFonts w:ascii="Times New Roman" w:hAnsi="Times New Roman" w:cs="Times New Roman"/>
+              </w:rPr>
+              <w:t>0-1</w:t>
+            </w:r>
+          </w:p>
+        </w:tc>
+        <w:tc>
+          <w:tcPr>
+            <w:tcW w:w="4968" w:type="dxa"/>
+          </w:tcPr>
+          <w:p>
+            <w:pPr>
+              <w:rPr>
+                <w:rFonts w:ascii="Times New Roman" w:hAnsi="Times New Roman" w:cs="Times New Roman"/>
+              </w:rPr>
+            </w:pPr>
+          </w:p>
+        </w:tc>
+      </w:tr>
+      <w:tr>
+        <w:tc>
+          <w:tcPr>
+            <w:tcW w:w="2538" w:type="dxa"/>
+            <w:vAlign w:val="center"/>
+          </w:tcPr>
+          <w:p>
+            <w:pPr>
+              <w:rPr>
+                <w:rFonts w:ascii="Times New Roman" w:eastAsia="Cambria" w:hAnsi="Times New Roman" w:cs="Times New Roman"/>
+                <w:i/>
+              </w:rPr>
+            </w:pPr>
+            <w:r>
+              <w:rPr>
+                <w:rFonts w:ascii="Times New Roman" w:eastAsia="Cambria" w:hAnsi="Times New Roman" w:cs="Times New Roman"/>
+                <w:i/>
+              </w:rPr>
+              <w:t>L</w:t>
+            </w:r>
+          </w:p>
+        </w:tc>
+        <w:tc>
+          <w:tcPr>
+            <w:tcW w:w="2070" w:type="dxa"/>
+          </w:tcPr>
+          <w:p>
+            <w:pPr>
+              <w:rPr>
+                <w:rFonts w:ascii="Times New Roman" w:hAnsi="Times New Roman" w:cs="Times New Roman"/>
+              </w:rPr>
+            </w:pPr>
+            <w:r>
+              <w:rPr>
+                <w:rFonts w:ascii="Times New Roman" w:hAnsi="Times New Roman" w:cs="Times New Roman"/>
+              </w:rPr>
+              <w:t>1000 km</w:t>
+            </w:r>
+          </w:p>
+        </w:tc>
+        <w:tc>
+          <w:tcPr>
+            <w:tcW w:w="4968" w:type="dxa"/>
+          </w:tcPr>
+          <w:p>
+            <w:pPr>
+              <w:rPr>
+                <w:rFonts w:ascii="Times New Roman" w:hAnsi="Times New Roman" w:cs="Times New Roman"/>
+              </w:rPr>
+            </w:pPr>
+            <w:proofErr w:type="spellStart"/>
+            <w:r>
+              <w:rPr>
+                <w:rFonts w:ascii="Times New Roman" w:hAnsi="Times New Roman" w:cs="Times New Roman"/>
+              </w:rPr>
+              <w:t>Froese</w:t>
+            </w:r>
+            <w:proofErr w:type="spellEnd"/>
+            <w:r>
+              <w:rPr>
+                <w:rFonts w:ascii="Times New Roman" w:hAnsi="Times New Roman" w:cs="Times New Roman"/>
+              </w:rPr>
+              <w:t xml:space="preserve"> (2014)</w:t>
+            </w:r>
+          </w:p>
+        </w:tc>
+      </w:tr>
+      <w:tr>
+        <w:tc>
+          <w:tcPr>
+            <w:tcW w:w="2538" w:type="dxa"/>
+            <w:vAlign w:val="center"/>
+          </w:tcPr>
+          <w:p>
+            <w:pPr>
+              <w:rPr>
+                <w:rFonts w:ascii="Times New Roman" w:eastAsia="Cambria" w:hAnsi="Times New Roman" w:cs="Times New Roman"/>
+                <w:i/>
+              </w:rPr>
+            </w:pPr>
+            <w:proofErr w:type="gramStart"/>
+            <w:r>
+              <w:rPr>
+                <w:rFonts w:ascii="Times New Roman" w:eastAsia="Cambria" w:hAnsi="Times New Roman" w:cs="Times New Roman"/>
+                <w:i/>
+              </w:rPr>
+              <w:t>c</w:t>
+            </w:r>
+            <w:proofErr w:type="gramEnd"/>
+          </w:p>
+        </w:tc>
+        <w:tc>
+          <w:tcPr>
+            <w:tcW w:w="2070" w:type="dxa"/>
+          </w:tcPr>
+          <w:p>
+            <w:pPr>
+              <w:rPr>
+                <w:rFonts w:ascii="Times New Roman" w:hAnsi="Times New Roman" w:cs="Times New Roman"/>
+              </w:rPr>
+            </w:pPr>
+            <w:r>
+              <w:rPr>
+                <w:rFonts w:ascii="Times New Roman" w:hAnsi="Times New Roman" w:cs="Times New Roman"/>
+              </w:rPr>
+              <w:t>0-200 km/decade</w:t>
+            </w:r>
+          </w:p>
+        </w:tc>
+        <w:tc>
+          <w:tcPr>
+            <w:tcW w:w="4968" w:type="dxa"/>
+          </w:tcPr>
+          <w:p>
+            <w:pPr>
+              <w:rPr>
+                <w:rFonts w:ascii="Times New Roman" w:hAnsi="Times New Roman" w:cs="Times New Roman"/>
+              </w:rPr>
+            </w:pPr>
+            <w:r>
+              <w:rPr>
+                <w:rFonts w:ascii="Times New Roman" w:hAnsi="Times New Roman" w:cs="Times New Roman"/>
+              </w:rPr>
+              <w:t>Burrows et al. (2011)</w:t>
+            </w:r>
+          </w:p>
+        </w:tc>
+      </w:tr>
+      <w:tr>
+        <w:tc>
+          <w:tcPr>
+            <w:tcW w:w="2538" w:type="dxa"/>
+            <w:vAlign w:val="center"/>
+          </w:tcPr>
+          <w:p>
+            <w:pPr>
+              <w:rPr>
+                <w:rFonts w:ascii="Times New Roman" w:eastAsia="Cambria" w:hAnsi="Times New Roman" w:cs="Times New Roman"/>
+              </w:rPr>
+            </w:pPr>
+            <w:r>
+              <w:rPr>
+                <w:rFonts w:ascii="Times New Roman" w:eastAsia="Cambria" w:hAnsi="Times New Roman" w:cs="Times New Roman"/>
+              </w:rPr>
+              <w:t>MPA width</w:t>
+            </w:r>
+          </w:p>
+        </w:tc>
+        <w:tc>
+          <w:tcPr>
+            <w:tcW w:w="2070" w:type="dxa"/>
+          </w:tcPr>
+          <w:p>
+            <w:pPr>
+              <w:rPr>
+                <w:rFonts w:ascii="Times New Roman" w:hAnsi="Times New Roman" w:cs="Times New Roman"/>
+              </w:rPr>
+            </w:pPr>
+            <w:r>
+              <w:rPr>
+                <w:rFonts w:ascii="Times New Roman" w:hAnsi="Times New Roman" w:cs="Times New Roman"/>
+              </w:rPr>
+              <w:t xml:space="preserve">20 km </w:t>
+            </w:r>
+          </w:p>
+        </w:tc>
+        <w:tc>
+          <w:tcPr>
+            <w:tcW w:w="4968" w:type="dxa"/>
+          </w:tcPr>
+          <w:p>
+            <w:pPr>
+              <w:rPr>
+                <w:rFonts w:ascii="Times New Roman" w:hAnsi="Times New Roman" w:cs="Times New Roman"/>
+              </w:rPr>
+            </w:pPr>
+            <w:r>
+              <w:rPr>
+                <w:rFonts w:ascii="Times New Roman" w:hAnsi="Times New Roman" w:cs="Times New Roman"/>
+              </w:rPr>
+              <w:t>Gaines et al. (2010b)</w:t>
+            </w:r>
+          </w:p>
+        </w:tc>
+      </w:tr>
+      <w:tr>
+        <w:tc>
+          <w:tcPr>
+            <w:tcW w:w="2538" w:type="dxa"/>
+            <w:vAlign w:val="center"/>
+          </w:tcPr>
+          <w:p>
+            <w:pPr>
+              <w:rPr>
+                <w:rFonts w:ascii="Times New Roman" w:eastAsia="Cambria" w:hAnsi="Times New Roman" w:cs="Times New Roman"/>
+              </w:rPr>
+            </w:pPr>
+            <w:r>
+              <w:rPr>
+                <w:rFonts w:ascii="Times New Roman" w:eastAsia="Cambria" w:hAnsi="Times New Roman" w:cs="Times New Roman"/>
+              </w:rPr>
+              <w:t>Space between MPAs</w:t>
+            </w:r>
+          </w:p>
+        </w:tc>
+        <w:tc>
+          <w:tcPr>
+            <w:tcW w:w="2070" w:type="dxa"/>
+          </w:tcPr>
+          <w:p>
+            <w:pPr>
+              <w:rPr>
+                <w:rFonts w:ascii="Times New Roman" w:hAnsi="Times New Roman" w:cs="Times New Roman"/>
+              </w:rPr>
+            </w:pPr>
+            <w:r>
+              <w:rPr>
+                <w:rFonts w:ascii="Times New Roman" w:hAnsi="Times New Roman" w:cs="Times New Roman"/>
+              </w:rPr>
+              <w:t>76 km</w:t>
+            </w:r>
+          </w:p>
+        </w:tc>
+        <w:tc>
+          <w:tcPr>
+            <w:tcW w:w="4968" w:type="dxa"/>
+          </w:tcPr>
+          <w:p>
+            <w:pPr>
+              <w:rPr>
+                <w:rFonts w:ascii="Times New Roman" w:hAnsi="Times New Roman" w:cs="Times New Roman"/>
+              </w:rPr>
+            </w:pPr>
+            <w:r>
+              <w:rPr>
+                <w:rFonts w:ascii="Times New Roman" w:hAnsi="Times New Roman" w:cs="Times New Roman"/>
+              </w:rPr>
+              <w:t>Gaines et al. (2010b)</w:t>
+            </w:r>
+          </w:p>
+        </w:tc>
+      </w:tr>
+    </w:tbl>
+    <w:p>
+      <w:pPr>
+        <w:pStyle w:val="Heading1"/>
+        <w:rPr>
+          <w:rFonts w:ascii="Times New Roman" w:hAnsi="Times New Roman" w:cs="Times New Roman"/>
+          <w:color w:val="auto"/>
+        </w:rPr>
+      </w:pPr>
+    </w:p>
+    <w:p/>
+    <w:p/>
+    <w:p/>
+    <w:p/>
+    <w:p/>
+    <w:p/>
+    <w:p/>
+    <w:p/>
+    <w:p>
+      <w:pPr>
+        <w:pStyle w:val="Heading1"/>
+        <w:rPr>
+          <w:rFonts w:asciiTheme="minorHAnsi" w:eastAsiaTheme="minorHAnsi" w:hAnsiTheme="minorHAnsi" w:cstheme="minorBidi"/>
+          <w:b w:val="0"/>
+          <w:bCs w:val="0"/>
+          <w:color w:val="auto"/>
+          <w:sz w:val="24"/>
+          <w:szCs w:val="24"/>
+        </w:rPr>
+      </w:pPr>
+    </w:p>
+    <w:p>
+      <w:bookmarkStart w:id="15" w:name="_GoBack"/>
       <w:bookmarkEnd w:id="15"/>
     </w:p>
     <w:p>
       <w:pPr>
+        <w:pStyle w:val="Heading1"/>
+        <w:rPr>
+          <w:rFonts w:ascii="Times New Roman" w:hAnsi="Times New Roman" w:cs="Times New Roman"/>
+          <w:color w:val="auto"/>
+        </w:rPr>
+      </w:pPr>
+    </w:p>
+    <w:p>
+      <w:pPr>
+        <w:pStyle w:val="Heading1"/>
+        <w:rPr>
+          <w:rFonts w:ascii="Times New Roman" w:hAnsi="Times New Roman" w:cs="Times New Roman"/>
+        </w:rPr>
+      </w:pPr>
+      <w:r>
+        <w:rPr>
+          <w:rFonts w:ascii="Times New Roman" w:hAnsi="Times New Roman" w:cs="Times New Roman"/>
+          <w:color w:val="auto"/>
+        </w:rPr>
+        <w:t xml:space="preserve">Appendix </w:t>
+      </w:r>
+      <w:r>
+        <w:rPr>
+          <w:rFonts w:ascii="Times New Roman" w:hAnsi="Times New Roman" w:cs="Times New Roman"/>
+          <w:color w:val="auto"/>
+        </w:rPr>
+        <w:t>Figure Legends</w:t>
+      </w:r>
+    </w:p>
+    <w:p>
+      <w:pPr>
+        <w:rPr>
+          <w:rFonts w:ascii="Times New Roman" w:hAnsi="Times New Roman" w:cs="Times New Roman"/>
+        </w:rPr>
+      </w:pPr>
+    </w:p>
+    <w:p>
+      <w:pPr>
+        <w:rPr>
+          <w:rFonts w:ascii="Times New Roman" w:hAnsi="Times New Roman" w:cs="Times New Roman"/>
+        </w:rPr>
+      </w:pPr>
+      <w:r>
+        <w:rPr>
+          <w:rFonts w:ascii="Times New Roman" w:hAnsi="Times New Roman" w:cs="Times New Roman"/>
+        </w:rPr>
+        <w:t xml:space="preserve">Figure A1: </w:t>
+      </w:r>
+      <w:r>
+        <w:rPr>
+          <w:rFonts w:ascii="Times New Roman" w:hAnsi="Times New Roman" w:cs="Times New Roman"/>
+        </w:rPr>
+        <w:t>The line indicates the critical harvesting rate as a function of climate velocity on the x-axis. Model parameterized for black rockfish.</w:t>
+      </w:r>
+    </w:p>
+    <w:p>
+      <w:pPr>
+        <w:rPr>
+          <w:rFonts w:ascii="Times New Roman" w:hAnsi="Times New Roman" w:cs="Times New Roman"/>
+        </w:rPr>
+      </w:pPr>
+      <w:r>
+        <w:rPr>
+          <w:rFonts w:ascii="Times New Roman" w:hAnsi="Times New Roman" w:cs="Times New Roman"/>
+        </w:rPr>
+        <w:t xml:space="preserve">Figure A2: </w:t>
+      </w:r>
+      <w:r>
+        <w:rPr>
+          <w:rFonts w:ascii="Times New Roman" w:hAnsi="Times New Roman" w:cs="Times New Roman"/>
+        </w:rPr>
+        <w:t>Results from a model parameterized for bla</w:t>
+      </w:r>
+      <w:r>
+        <w:rPr>
+          <w:rFonts w:ascii="Times New Roman" w:hAnsi="Times New Roman" w:cs="Times New Roman"/>
+        </w:rPr>
+        <w:t xml:space="preserve">ck rockfish. (A) </w:t>
+      </w:r>
+      <w:r>
+        <w:rPr>
+          <w:rFonts w:ascii="Times New Roman" w:hAnsi="Times New Roman" w:cs="Times New Roman"/>
+        </w:rPr>
+        <w:t>The equilibrium biomass of a black rockfish population as a function of the climate velocity on the x-axis and the harvesting rate on the y-axis. (B) Interaction between the two stressors as a function of climate velocity and harvesting rate.</w:t>
+      </w:r>
+      <w:r>
+        <w:rPr>
+          <w:rFonts w:ascii="Times New Roman" w:hAnsi="Times New Roman" w:cs="Times New Roman"/>
+        </w:rPr>
+        <w:t xml:space="preserve"> The heat map indicates the interaction measure</w:t>
+      </w:r>
+      <w:r>
+        <w:rPr>
+          <w:rFonts w:ascii="Times New Roman" w:hAnsi="Times New Roman" w:cs="Times New Roman"/>
+          <w:i/>
+        </w:rPr>
+        <w:t xml:space="preserve"> S</w:t>
+      </w:r>
+      <w:r>
+        <w:rPr>
+          <w:rFonts w:ascii="Times New Roman" w:hAnsi="Times New Roman" w:cs="Times New Roman"/>
+        </w:rPr>
+        <w:t>, as defined in Eq.</w:t>
+      </w:r>
+      <w:r>
+        <w:rPr>
+          <w:rFonts w:ascii="Times New Roman" w:hAnsi="Times New Roman" w:cs="Times New Roman"/>
+        </w:rPr>
+        <w:t xml:space="preserve"> </w:t>
+      </w:r>
+      <w:r>
+        <w:rPr>
+          <w:rFonts w:ascii="Times New Roman" w:hAnsi="Times New Roman" w:cs="Times New Roman"/>
+        </w:rPr>
+        <w:t>10</w:t>
+      </w:r>
+      <w:r>
+        <w:rPr>
+          <w:rFonts w:ascii="Times New Roman" w:hAnsi="Times New Roman" w:cs="Times New Roman"/>
+        </w:rPr>
+        <w:t xml:space="preserve">, i.e., the loss in biomass in the doubly stressed population in excess of the sum of the losses caused by each stressor individually. </w:t>
+      </w:r>
+      <w:r>
+        <w:rPr>
+          <w:rFonts w:ascii="Times New Roman" w:hAnsi="Times New Roman" w:cs="Times New Roman"/>
+          <w:i/>
+        </w:rPr>
+        <w:t>S</w:t>
+      </w:r>
+      <w:r>
+        <w:rPr>
+          <w:rFonts w:ascii="Times New Roman" w:hAnsi="Times New Roman" w:cs="Times New Roman"/>
+        </w:rPr>
+        <w:t xml:space="preserve"> of 0 indicates additive interaction of the stressors. The excess loss is small in comparison to the total biomass</w:t>
+      </w:r>
+      <w:r>
+        <w:rPr>
+          <w:rFonts w:ascii="Times New Roman" w:hAnsi="Times New Roman" w:cs="Times New Roman"/>
+        </w:rPr>
+        <w:t>. Model parameterized for black rockfish.</w:t>
+      </w:r>
+    </w:p>
+    <w:p>
+      <w:pPr>
+        <w:rPr>
+          <w:rFonts w:ascii="Times New Roman" w:hAnsi="Times New Roman" w:cs="Times New Roman"/>
+        </w:rPr>
+      </w:pPr>
+      <w:r>
+        <w:rPr>
+          <w:rFonts w:ascii="Times New Roman" w:hAnsi="Times New Roman" w:cs="Times New Roman"/>
+        </w:rPr>
+        <w:t xml:space="preserve">Figure A3: </w:t>
+      </w:r>
+      <w:r>
+        <w:rPr>
+          <w:rFonts w:ascii="Times New Roman" w:hAnsi="Times New Roman" w:cs="Times New Roman"/>
+        </w:rPr>
+        <w:t>Total</w:t>
+      </w:r>
+      <w:r>
+        <w:rPr>
+          <w:rFonts w:ascii="Times New Roman" w:hAnsi="Times New Roman" w:cs="Times New Roman"/>
+        </w:rPr>
+        <w:t xml:space="preserve"> population biomass is on the y-</w:t>
+      </w:r>
+      <w:r>
+        <w:rPr>
+          <w:rFonts w:ascii="Times New Roman" w:hAnsi="Times New Roman" w:cs="Times New Roman"/>
+        </w:rPr>
+        <w:t xml:space="preserve">axis, and generation is on the </w:t>
+      </w:r>
+      <w:proofErr w:type="gramStart"/>
+      <w:r>
+        <w:rPr>
+          <w:rFonts w:ascii="Times New Roman" w:hAnsi="Times New Roman" w:cs="Times New Roman"/>
+        </w:rPr>
+        <w:t>x axis</w:t>
+      </w:r>
+      <w:proofErr w:type="gramEnd"/>
+      <w:r>
+        <w:rPr>
+          <w:rFonts w:ascii="Times New Roman" w:hAnsi="Times New Roman" w:cs="Times New Roman"/>
+        </w:rPr>
+        <w:t xml:space="preserve">. These simulations were run with climate velocity </w:t>
+      </w:r>
+      <w:r>
+        <w:rPr>
+          <w:rFonts w:ascii="Times New Roman" w:hAnsi="Times New Roman" w:cs="Times New Roman"/>
+        </w:rPr>
+        <w:t>0.1</w:t>
+      </w:r>
+      <w:r>
+        <w:rPr>
+          <w:rFonts w:ascii="Times New Roman" w:hAnsi="Times New Roman" w:cs="Times New Roman"/>
+        </w:rPr>
+        <w:t xml:space="preserve">, and a proportional harvest rate </w:t>
+      </w:r>
+      <w:r>
+        <w:rPr>
+          <w:rFonts w:ascii="Times New Roman" w:hAnsi="Times New Roman" w:cs="Times New Roman"/>
+        </w:rPr>
+        <w:t>0.02</w:t>
+      </w:r>
+      <w:r>
+        <w:rPr>
+          <w:rFonts w:ascii="Times New Roman" w:hAnsi="Times New Roman" w:cs="Times New Roman"/>
+        </w:rPr>
+        <w:t>.</w:t>
+      </w:r>
+    </w:p>
+    <w:p>
+      <w:pPr>
+        <w:rPr>
+          <w:rFonts w:ascii="Times New Roman" w:hAnsi="Times New Roman" w:cs="Times New Roman"/>
+        </w:rPr>
+      </w:pPr>
+      <w:r>
+        <w:rPr>
+          <w:rFonts w:ascii="Times New Roman" w:hAnsi="Times New Roman" w:cs="Times New Roman"/>
+        </w:rPr>
+        <w:t xml:space="preserve">Figure A4: </w:t>
+      </w:r>
+      <w:r>
+        <w:rPr>
+          <w:rFonts w:ascii="Times New Roman" w:hAnsi="Times New Roman" w:cs="Times New Roman"/>
+        </w:rPr>
+        <w:t>The equilibrium biomass of the population as a function of the climate velocity on the x-axis and the harvesting rate on the y-axis under alternative management strategies as parameterized for black rockfish. (A) The equilibrium biomass for simulations with constant harvest rates. (B) Equilibrium biomass for simulations with threshold management. For threshold management, we set a threshold density below which no fishing is allowed. The threshold ranges between 0 (no fishing allowed) and 1 (all fish taken), with intermediate density thresholds determined as fractions of the maximum population density observed at a given time step before harvesting. We show this on the y-axis. (C) Equilibrium biomass for simulations with protected areas where harvesting pressure outside reserves is unchanged  (i.e., harvest effort inside reserves is eliminated). (D) Equilibrium biomass for simulations with protected areas in which harvesting pressure is reallocated outside reserves.</w:t>
+      </w:r>
+    </w:p>
+    <w:p>
+      <w:pPr>
+        <w:rPr>
+          <w:rFonts w:ascii="Times New Roman" w:hAnsi="Times New Roman" w:cs="Times New Roman"/>
+        </w:rPr>
+      </w:pPr>
+    </w:p>
+    <w:p>
+      <w:pPr>
+        <w:rPr>
+          <w:rFonts w:ascii="Times New Roman" w:hAnsi="Times New Roman" w:cs="Times New Roman"/>
+        </w:rPr>
+      </w:pPr>
+    </w:p>
+    <w:p>
+      <w:pPr>
+        <w:rPr>
+          <w:rFonts w:ascii="Times New Roman" w:hAnsi="Times New Roman" w:cs="Times New Roman"/>
+        </w:rPr>
+      </w:pPr>
+    </w:p>
+    <w:p>
+      <w:pPr>
+        <w:rPr>
+          <w:rFonts w:ascii="Times New Roman" w:hAnsi="Times New Roman" w:cs="Times New Roman"/>
+        </w:rPr>
+      </w:pPr>
+    </w:p>
+    <w:p>
+      <w:pPr>
+        <w:rPr>
+          <w:rFonts w:ascii="Times New Roman" w:hAnsi="Times New Roman" w:cs="Times New Roman"/>
+        </w:rPr>
+      </w:pPr>
+    </w:p>
+    <w:p>
+      <w:pPr>
+        <w:rPr>
+          <w:rFonts w:ascii="Times New Roman" w:hAnsi="Times New Roman" w:cs="Times New Roman"/>
+        </w:rPr>
+      </w:pPr>
+    </w:p>
+    <w:p>
+      <w:pPr>
+        <w:rPr>
+          <w:rFonts w:ascii="Times New Roman" w:hAnsi="Times New Roman" w:cs="Times New Roman"/>
+        </w:rPr>
+      </w:pPr>
+    </w:p>
+    <w:p>
+      <w:pPr>
+        <w:pStyle w:val="Heading1"/>
         <w:spacing w:line="480" w:lineRule="auto"/>
         <w:rPr>
           <w:rFonts w:ascii="Times New Roman" w:hAnsi="Times New Roman" w:cs="Times New Roman"/>
-        </w:rPr>
-      </w:pPr>
-      <w:r>
-        <w:rPr>
-          <w:rFonts w:ascii="Times New Roman" w:hAnsi="Times New Roman" w:cs="Times New Roman"/>
-        </w:rPr>
-        <w:t>Figure 3</w:t>
+          <w:color w:val="auto"/>
+        </w:rPr>
+      </w:pPr>
+      <w:r>
+        <w:rPr>
+          <w:rFonts w:ascii="Times New Roman" w:hAnsi="Times New Roman" w:cs="Times New Roman"/>
+          <w:color w:val="auto"/>
+        </w:rPr>
+        <w:t xml:space="preserve">Appendix </w:t>
+      </w:r>
+      <w:r>
+        <w:rPr>
+          <w:rFonts w:ascii="Times New Roman" w:hAnsi="Times New Roman" w:cs="Times New Roman"/>
+          <w:color w:val="auto"/>
+        </w:rPr>
+        <w:t>Figures</w:t>
+      </w:r>
+    </w:p>
+    <w:p>
+      <w:pPr>
+        <w:rPr>
+          <w:rFonts w:ascii="Times New Roman" w:hAnsi="Times New Roman" w:cs="Times New Roman"/>
+        </w:rPr>
+      </w:pPr>
+    </w:p>
+    <w:p>
+      <w:pPr>
+        <w:rPr>
+          <w:rFonts w:ascii="Times New Roman" w:hAnsi="Times New Roman" w:cs="Times New Roman"/>
+        </w:rPr>
+      </w:pPr>
+    </w:p>
+    <w:p>
+      <w:pPr>
+        <w:rPr>
+          <w:rFonts w:ascii="Times New Roman" w:hAnsi="Times New Roman" w:cs="Times New Roman"/>
+        </w:rPr>
+      </w:pPr>
+      <w:r>
+        <w:rPr>
+          <w:rFonts w:ascii="Times New Roman" w:hAnsi="Times New Roman" w:cs="Times New Roman"/>
+          <w:noProof/>
+        </w:rPr>
+        <w:drawing>
+          <wp:inline distT="0" distB="0" distL="0" distR="0" wp14:anchorId="5808D601" wp14:editId="4840295D">
+            <wp:extent cx="2641600" cy="1828800"/>
+            <wp:effectExtent l="0" t="0" r="0" b="0"/>
+            <wp:docPr id="4" name="Picture 4" descr="Macintosh HD:Users:eleanorbrush:Desktop:MovingFish_Ecosphere:Writing:submitted:figures:FigA1.tiff"/>
+            <wp:cNvGraphicFramePr>
+              <a:graphicFrameLocks xmlns:a="http://schemas.openxmlformats.org/drawingml/2006/main" noChangeAspect="1"/>
+            </wp:cNvGraphicFramePr>
+            <a:graphic xmlns:a="http://schemas.openxmlformats.org/drawingml/2006/main">
+              <a:graphicData uri="http://schemas.openxmlformats.org/drawingml/2006/picture">
+                <pic:pic xmlns:pic="http://schemas.openxmlformats.org/drawingml/2006/picture">
+                  <pic:nvPicPr>
+                    <pic:cNvPr id="0" name="Picture 1" descr="Macintosh HD:Users:eleanorbrush:Desktop:MovingFish_Ecosphere:Writing:submitted:figures:FigA1.tiff"/>
+                    <pic:cNvPicPr>
+                      <a:picLocks noChangeAspect="1" noChangeArrowheads="1"/>
+                    </pic:cNvPicPr>
+                  </pic:nvPicPr>
+                  <pic:blipFill>
+                    <a:blip r:embed="rId12">
+                      <a:extLst>
+                        <a:ext uri="{28A0092B-C50C-407E-A947-70E740481C1C}">
+                          <a14:useLocalDpi xmlns:a14="http://schemas.microsoft.com/office/drawing/2010/main" val="0"/>
+                        </a:ext>
+                      </a:extLst>
+                    </a:blip>
+                    <a:srcRect/>
+                    <a:stretch>
+                      <a:fillRect/>
+                    </a:stretch>
+                  </pic:blipFill>
+                  <pic:spPr bwMode="auto">
+                    <a:xfrm>
+                      <a:off x="0" y="0"/>
+                      <a:ext cx="2641600" cy="1828800"/>
+                    </a:xfrm>
+                    <a:prstGeom prst="rect">
+                      <a:avLst/>
+                    </a:prstGeom>
+                    <a:noFill/>
+                    <a:ln>
+                      <a:noFill/>
+                    </a:ln>
+                  </pic:spPr>
+                </pic:pic>
+              </a:graphicData>
+            </a:graphic>
+          </wp:inline>
+        </w:drawing>
+      </w:r>
+    </w:p>
+    <w:p>
+      <w:pPr>
+        <w:rPr>
+          <w:rFonts w:ascii="Times New Roman" w:hAnsi="Times New Roman" w:cs="Times New Roman"/>
+        </w:rPr>
+      </w:pPr>
+      <w:r>
+        <w:rPr>
+          <w:rFonts w:ascii="Times New Roman" w:hAnsi="Times New Roman" w:cs="Times New Roman"/>
+        </w:rPr>
+        <w:t>Figure A1</w:t>
+      </w:r>
+    </w:p>
+    <w:p>
+      <w:pPr>
+        <w:rPr>
+          <w:rFonts w:ascii="Times New Roman" w:hAnsi="Times New Roman" w:cs="Times New Roman"/>
+        </w:rPr>
+      </w:pPr>
+    </w:p>
+    <w:p>
+      <w:pPr>
+        <w:rPr>
+          <w:rFonts w:ascii="Times New Roman" w:hAnsi="Times New Roman" w:cs="Times New Roman"/>
+        </w:rPr>
+      </w:pPr>
+    </w:p>
+    <w:p>
+      <w:pPr>
+        <w:rPr>
+          <w:rFonts w:ascii="Times New Roman" w:hAnsi="Times New Roman" w:cs="Times New Roman"/>
+        </w:rPr>
+      </w:pPr>
+    </w:p>
+    <w:p>
+      <w:pPr>
+        <w:rPr>
+          <w:rFonts w:ascii="Times New Roman" w:hAnsi="Times New Roman" w:cs="Times New Roman"/>
+        </w:rPr>
+      </w:pPr>
+    </w:p>
+    <w:p>
+      <w:pPr>
+        <w:rPr>
+          <w:rFonts w:ascii="Times New Roman" w:hAnsi="Times New Roman" w:cs="Times New Roman"/>
+        </w:rPr>
+      </w:pPr>
+    </w:p>
+    <w:p>
+      <w:pPr>
+        <w:rPr>
+          <w:rFonts w:ascii="Times New Roman" w:hAnsi="Times New Roman" w:cs="Times New Roman"/>
+        </w:rPr>
+      </w:pPr>
+    </w:p>
+    <w:p>
+      <w:pPr>
+        <w:rPr>
+          <w:rFonts w:ascii="Times New Roman" w:hAnsi="Times New Roman" w:cs="Times New Roman"/>
+        </w:rPr>
+      </w:pPr>
+    </w:p>
+    <w:p>
+      <w:pPr>
+        <w:rPr>
+          <w:rFonts w:ascii="Times New Roman" w:hAnsi="Times New Roman" w:cs="Times New Roman"/>
+        </w:rPr>
+      </w:pPr>
+    </w:p>
+    <w:p>
+      <w:pPr>
+        <w:rPr>
+          <w:rFonts w:ascii="Times New Roman" w:hAnsi="Times New Roman" w:cs="Times New Roman"/>
+        </w:rPr>
+      </w:pPr>
+    </w:p>
+    <w:p>
+      <w:pPr>
+        <w:rPr>
+          <w:rFonts w:ascii="Times New Roman" w:hAnsi="Times New Roman" w:cs="Times New Roman"/>
+        </w:rPr>
+      </w:pPr>
+    </w:p>
+    <w:p>
+      <w:pPr>
+        <w:rPr>
+          <w:rFonts w:ascii="Times New Roman" w:hAnsi="Times New Roman" w:cs="Times New Roman"/>
+        </w:rPr>
+      </w:pPr>
+    </w:p>
+    <w:p>
+      <w:pPr>
+        <w:rPr>
+          <w:rFonts w:ascii="Times New Roman" w:hAnsi="Times New Roman" w:cs="Times New Roman"/>
+        </w:rPr>
+      </w:pPr>
+    </w:p>
+    <w:p>
+      <w:pPr>
+        <w:rPr>
+          <w:rFonts w:ascii="Times New Roman" w:hAnsi="Times New Roman" w:cs="Times New Roman"/>
+        </w:rPr>
+      </w:pPr>
+    </w:p>
+    <w:p>
+      <w:pPr>
+        <w:rPr>
+          <w:rFonts w:ascii="Times New Roman" w:hAnsi="Times New Roman" w:cs="Times New Roman"/>
+        </w:rPr>
+      </w:pPr>
+    </w:p>
+    <w:p>
+      <w:pPr>
+        <w:rPr>
+          <w:rFonts w:ascii="Times New Roman" w:hAnsi="Times New Roman" w:cs="Times New Roman"/>
+        </w:rPr>
+      </w:pPr>
+    </w:p>
+    <w:p>
+      <w:pPr>
+        <w:rPr>
+          <w:rFonts w:ascii="Times New Roman" w:hAnsi="Times New Roman" w:cs="Times New Roman"/>
+        </w:rPr>
+      </w:pPr>
+    </w:p>
+    <w:p>
+      <w:pPr>
+        <w:rPr>
+          <w:rFonts w:ascii="Times New Roman" w:hAnsi="Times New Roman" w:cs="Times New Roman"/>
+        </w:rPr>
+      </w:pPr>
+      <w:r>
+        <w:rPr>
+          <w:rFonts w:ascii="Times New Roman" w:hAnsi="Times New Roman" w:cs="Times New Roman"/>
+          <w:noProof/>
+        </w:rPr>
+        <w:drawing>
+          <wp:inline distT="0" distB="0" distL="0" distR="0" wp14:anchorId="10424BF3" wp14:editId="150491F5">
+            <wp:extent cx="5570855" cy="2370455"/>
+            <wp:effectExtent l="0" t="0" r="0" b="0"/>
+            <wp:docPr id="8" name="Picture 8" descr="Macintosh HD:Users:eleanorbrush:Desktop:MovingFish_Ecosphere:Writing:submitted:figures:FigA2.tiff"/>
+            <wp:cNvGraphicFramePr>
+              <a:graphicFrameLocks xmlns:a="http://schemas.openxmlformats.org/drawingml/2006/main" noChangeAspect="1"/>
+            </wp:cNvGraphicFramePr>
+            <a:graphic xmlns:a="http://schemas.openxmlformats.org/drawingml/2006/main">
+              <a:graphicData uri="http://schemas.openxmlformats.org/drawingml/2006/picture">
+                <pic:pic xmlns:pic="http://schemas.openxmlformats.org/drawingml/2006/picture">
+                  <pic:nvPicPr>
+                    <pic:cNvPr id="0" name="Picture 5" descr="Macintosh HD:Users:eleanorbrush:Desktop:MovingFish_Ecosphere:Writing:submitted:figures:FigA2.tiff"/>
+                    <pic:cNvPicPr>
+                      <a:picLocks noChangeAspect="1" noChangeArrowheads="1"/>
+                    </pic:cNvPicPr>
+                  </pic:nvPicPr>
+                  <pic:blipFill>
+                    <a:blip r:embed="rId13">
+                      <a:extLst>
+                        <a:ext uri="{28A0092B-C50C-407E-A947-70E740481C1C}">
+                          <a14:useLocalDpi xmlns:a14="http://schemas.microsoft.com/office/drawing/2010/main" val="0"/>
+                        </a:ext>
+                      </a:extLst>
+                    </a:blip>
+                    <a:srcRect/>
+                    <a:stretch>
+                      <a:fillRect/>
+                    </a:stretch>
+                  </pic:blipFill>
+                  <pic:spPr bwMode="auto">
+                    <a:xfrm>
+                      <a:off x="0" y="0"/>
+                      <a:ext cx="5570855" cy="2370455"/>
+                    </a:xfrm>
+                    <a:prstGeom prst="rect">
+                      <a:avLst/>
+                    </a:prstGeom>
+                    <a:noFill/>
+                    <a:ln>
+                      <a:noFill/>
+                    </a:ln>
+                  </pic:spPr>
+                </pic:pic>
+              </a:graphicData>
+            </a:graphic>
+          </wp:inline>
+        </w:drawing>
+      </w:r>
+    </w:p>
+    <w:p>
+      <w:pPr>
+        <w:rPr>
+          <w:rFonts w:ascii="Times New Roman" w:hAnsi="Times New Roman" w:cs="Times New Roman"/>
+        </w:rPr>
+      </w:pPr>
+      <w:r>
+        <w:rPr>
+          <w:rFonts w:ascii="Times New Roman" w:hAnsi="Times New Roman" w:cs="Times New Roman"/>
+        </w:rPr>
+        <w:t>Figure A2</w:t>
+      </w:r>
+    </w:p>
+    <w:p>
+      <w:pPr>
+        <w:rPr>
+          <w:rFonts w:ascii="Times New Roman" w:hAnsi="Times New Roman" w:cs="Times New Roman"/>
+        </w:rPr>
+      </w:pPr>
+    </w:p>
+    <w:p>
+      <w:pPr>
+        <w:rPr>
+          <w:rFonts w:ascii="Times New Roman" w:hAnsi="Times New Roman" w:cs="Times New Roman"/>
+        </w:rPr>
+      </w:pPr>
+    </w:p>
+    <w:p>
+      <w:pPr>
+        <w:rPr>
+          <w:rFonts w:ascii="Times New Roman" w:hAnsi="Times New Roman" w:cs="Times New Roman"/>
+        </w:rPr>
+      </w:pPr>
+    </w:p>
+    <w:p>
+      <w:pPr>
+        <w:rPr>
+          <w:rFonts w:ascii="Times New Roman" w:hAnsi="Times New Roman" w:cs="Times New Roman"/>
+        </w:rPr>
+      </w:pPr>
+    </w:p>
+    <w:p>
+      <w:pPr>
+        <w:rPr>
+          <w:rFonts w:ascii="Times New Roman" w:hAnsi="Times New Roman" w:cs="Times New Roman"/>
+        </w:rPr>
+      </w:pPr>
+    </w:p>
+    <w:p>
+      <w:pPr>
+        <w:rPr>
+          <w:rFonts w:ascii="Times New Roman" w:hAnsi="Times New Roman" w:cs="Times New Roman"/>
+        </w:rPr>
+      </w:pPr>
+    </w:p>
+    <w:p>
+      <w:pPr>
+        <w:rPr>
+          <w:rFonts w:ascii="Times New Roman" w:hAnsi="Times New Roman" w:cs="Times New Roman"/>
+        </w:rPr>
+      </w:pPr>
+    </w:p>
+    <w:p>
+      <w:pPr>
+        <w:rPr>
+          <w:rFonts w:ascii="Times New Roman" w:hAnsi="Times New Roman" w:cs="Times New Roman"/>
+        </w:rPr>
+      </w:pPr>
+    </w:p>
+    <w:p>
+      <w:pPr>
+        <w:rPr>
+          <w:rFonts w:ascii="Times New Roman" w:hAnsi="Times New Roman" w:cs="Times New Roman"/>
+        </w:rPr>
+      </w:pPr>
+    </w:p>
+    <w:p>
+      <w:pPr>
+        <w:rPr>
+          <w:rFonts w:ascii="Times New Roman" w:hAnsi="Times New Roman" w:cs="Times New Roman"/>
+        </w:rPr>
+      </w:pPr>
+    </w:p>
+    <w:p>
+      <w:pPr>
+        <w:rPr>
+          <w:rFonts w:ascii="Times New Roman" w:hAnsi="Times New Roman" w:cs="Times New Roman"/>
+        </w:rPr>
+      </w:pPr>
+    </w:p>
+    <w:p>
+      <w:pPr>
+        <w:rPr>
+          <w:rFonts w:ascii="Times New Roman" w:hAnsi="Times New Roman" w:cs="Times New Roman"/>
+        </w:rPr>
+      </w:pPr>
+    </w:p>
+    <w:p>
+      <w:pPr>
+        <w:rPr>
+          <w:rFonts w:ascii="Times New Roman" w:hAnsi="Times New Roman" w:cs="Times New Roman"/>
+        </w:rPr>
+      </w:pPr>
+    </w:p>
+    <w:p>
+      <w:pPr>
+        <w:rPr>
+          <w:rFonts w:ascii="Times New Roman" w:hAnsi="Times New Roman" w:cs="Times New Roman"/>
+        </w:rPr>
+      </w:pPr>
+    </w:p>
+    <w:p>
+      <w:pPr>
+        <w:rPr>
+          <w:rFonts w:ascii="Times New Roman" w:hAnsi="Times New Roman" w:cs="Times New Roman"/>
+        </w:rPr>
+      </w:pPr>
+    </w:p>
+    <w:p>
+      <w:pPr>
+        <w:rPr>
+          <w:rFonts w:ascii="Times New Roman" w:hAnsi="Times New Roman" w:cs="Times New Roman"/>
+        </w:rPr>
+      </w:pPr>
+    </w:p>
+    <w:p>
+      <w:pPr>
+        <w:rPr>
+          <w:rFonts w:ascii="Times New Roman" w:hAnsi="Times New Roman" w:cs="Times New Roman"/>
+        </w:rPr>
+      </w:pPr>
+    </w:p>
+    <w:p>
+      <w:pPr>
+        <w:rPr>
+          <w:rFonts w:ascii="Times New Roman" w:hAnsi="Times New Roman" w:cs="Times New Roman"/>
+        </w:rPr>
+      </w:pPr>
+    </w:p>
+    <w:p>
+      <w:pPr>
+        <w:rPr>
+          <w:rFonts w:ascii="Times New Roman" w:hAnsi="Times New Roman" w:cs="Times New Roman"/>
+        </w:rPr>
+      </w:pPr>
+      <w:r>
+        <w:rPr>
+          <w:rFonts w:ascii="Times New Roman" w:hAnsi="Times New Roman" w:cs="Times New Roman"/>
+          <w:noProof/>
+        </w:rPr>
+        <w:drawing>
+          <wp:inline distT="0" distB="0" distL="0" distR="0" wp14:anchorId="72E3EAF8" wp14:editId="6E1F0D6A">
+            <wp:extent cx="5570855" cy="5486400"/>
+            <wp:effectExtent l="0" t="0" r="0" b="0"/>
+            <wp:docPr id="9" name="Picture 9" descr="Macintosh HD:Users:eleanorbrush:Desktop:MovingFish_Ecosphere:Writing:submitted:figures:FigA3.tiff"/>
+            <wp:cNvGraphicFramePr>
+              <a:graphicFrameLocks xmlns:a="http://schemas.openxmlformats.org/drawingml/2006/main" noChangeAspect="1"/>
+            </wp:cNvGraphicFramePr>
+            <a:graphic xmlns:a="http://schemas.openxmlformats.org/drawingml/2006/main">
+              <a:graphicData uri="http://schemas.openxmlformats.org/drawingml/2006/picture">
+                <pic:pic xmlns:pic="http://schemas.openxmlformats.org/drawingml/2006/picture">
+                  <pic:nvPicPr>
+                    <pic:cNvPr id="0" name="Picture 6" descr="Macintosh HD:Users:eleanorbrush:Desktop:MovingFish_Ecosphere:Writing:submitted:figures:FigA3.tiff"/>
+                    <pic:cNvPicPr>
+                      <a:picLocks noChangeAspect="1" noChangeArrowheads="1"/>
+                    </pic:cNvPicPr>
+                  </pic:nvPicPr>
+                  <pic:blipFill>
+                    <a:blip r:embed="rId14">
+                      <a:extLst>
+                        <a:ext uri="{28A0092B-C50C-407E-A947-70E740481C1C}">
+                          <a14:useLocalDpi xmlns:a14="http://schemas.microsoft.com/office/drawing/2010/main" val="0"/>
+                        </a:ext>
+                      </a:extLst>
+                    </a:blip>
+                    <a:srcRect/>
+                    <a:stretch>
+                      <a:fillRect/>
+                    </a:stretch>
+                  </pic:blipFill>
+                  <pic:spPr bwMode="auto">
+                    <a:xfrm>
+                      <a:off x="0" y="0"/>
+                      <a:ext cx="5570855" cy="5486400"/>
+                    </a:xfrm>
+                    <a:prstGeom prst="rect">
+                      <a:avLst/>
+                    </a:prstGeom>
+                    <a:noFill/>
+                    <a:ln>
+                      <a:noFill/>
+                    </a:ln>
+                  </pic:spPr>
+                </pic:pic>
+              </a:graphicData>
+            </a:graphic>
+          </wp:inline>
+        </w:drawing>
+      </w:r>
+    </w:p>
+    <w:p>
+      <w:pPr>
+        <w:rPr>
+          <w:rFonts w:ascii="Times New Roman" w:hAnsi="Times New Roman" w:cs="Times New Roman"/>
+        </w:rPr>
+      </w:pPr>
+      <w:r>
+        <w:rPr>
+          <w:rFonts w:ascii="Times New Roman" w:hAnsi="Times New Roman" w:cs="Times New Roman"/>
+        </w:rPr>
+        <w:t>Figure A3</w:t>
+      </w:r>
+    </w:p>
+    <w:p>
+      <w:pPr>
+        <w:rPr>
+          <w:rFonts w:ascii="Times New Roman" w:hAnsi="Times New Roman" w:cs="Times New Roman"/>
+        </w:rPr>
+      </w:pPr>
+    </w:p>
+    <w:p>
+      <w:pPr>
+        <w:rPr>
+          <w:rFonts w:ascii="Times New Roman" w:hAnsi="Times New Roman" w:cs="Times New Roman"/>
+        </w:rPr>
+      </w:pPr>
+    </w:p>
+    <w:p>
+      <w:pPr>
+        <w:rPr>
+          <w:rFonts w:ascii="Times New Roman" w:hAnsi="Times New Roman" w:cs="Times New Roman"/>
+        </w:rPr>
+      </w:pPr>
+    </w:p>
+    <w:p>
+      <w:pPr>
+        <w:rPr>
+          <w:rFonts w:ascii="Times New Roman" w:hAnsi="Times New Roman" w:cs="Times New Roman"/>
+        </w:rPr>
+      </w:pPr>
+    </w:p>
+    <w:p>
+      <w:pPr>
+        <w:rPr>
+          <w:rFonts w:ascii="Times New Roman" w:hAnsi="Times New Roman" w:cs="Times New Roman"/>
+        </w:rPr>
+      </w:pPr>
+    </w:p>
+    <w:p>
+      <w:pPr>
+        <w:rPr>
+          <w:rFonts w:ascii="Times New Roman" w:hAnsi="Times New Roman" w:cs="Times New Roman"/>
+        </w:rPr>
+      </w:pPr>
+    </w:p>
+    <w:p>
+      <w:pPr>
+        <w:rPr>
+          <w:rFonts w:ascii="Times New Roman" w:hAnsi="Times New Roman" w:cs="Times New Roman"/>
+        </w:rPr>
+      </w:pPr>
+    </w:p>
+    <w:p>
+      <w:pPr>
+        <w:rPr>
+          <w:rFonts w:ascii="Times New Roman" w:hAnsi="Times New Roman" w:cs="Times New Roman"/>
+        </w:rPr>
+      </w:pPr>
+    </w:p>
+    <w:p>
+      <w:pPr>
+        <w:rPr>
+          <w:rFonts w:ascii="Times New Roman" w:hAnsi="Times New Roman" w:cs="Times New Roman"/>
+        </w:rPr>
+      </w:pPr>
+      <w:r>
+        <w:rPr>
+          <w:rFonts w:ascii="Times New Roman" w:hAnsi="Times New Roman" w:cs="Times New Roman"/>
+          <w:noProof/>
+        </w:rPr>
+        <w:drawing>
+          <wp:inline distT="0" distB="0" distL="0" distR="0" wp14:anchorId="36EA31D7" wp14:editId="28345BA6">
+            <wp:extent cx="5943600" cy="4453255"/>
+            <wp:effectExtent l="0" t="0" r="0" b="0"/>
+            <wp:docPr id="10" name="Picture 10" descr="Macintosh HD:Users:eleanorbrush:Desktop:MovingFish_Ecosphere:Writing:submitted:figures:FigA4.tiff"/>
+            <wp:cNvGraphicFramePr>
+              <a:graphicFrameLocks xmlns:a="http://schemas.openxmlformats.org/drawingml/2006/main" noChangeAspect="1"/>
+            </wp:cNvGraphicFramePr>
+            <a:graphic xmlns:a="http://schemas.openxmlformats.org/drawingml/2006/main">
+              <a:graphicData uri="http://schemas.openxmlformats.org/drawingml/2006/picture">
+                <pic:pic xmlns:pic="http://schemas.openxmlformats.org/drawingml/2006/picture">
+                  <pic:nvPicPr>
+                    <pic:cNvPr id="0" name="Picture 7" descr="Macintosh HD:Users:eleanorbrush:Desktop:MovingFish_Ecosphere:Writing:submitted:figures:FigA4.tiff"/>
+                    <pic:cNvPicPr>
+                      <a:picLocks noChangeAspect="1" noChangeArrowheads="1"/>
+                    </pic:cNvPicPr>
+                  </pic:nvPicPr>
+                  <pic:blipFill>
+                    <a:blip r:embed="rId15">
+                      <a:extLst>
+                        <a:ext uri="{28A0092B-C50C-407E-A947-70E740481C1C}">
+                          <a14:useLocalDpi xmlns:a14="http://schemas.microsoft.com/office/drawing/2010/main" val="0"/>
+                        </a:ext>
+                      </a:extLst>
+                    </a:blip>
+                    <a:srcRect/>
+                    <a:stretch>
+                      <a:fillRect/>
+                    </a:stretch>
+                  </pic:blipFill>
+                  <pic:spPr bwMode="auto">
+                    <a:xfrm>
+                      <a:off x="0" y="0"/>
+                      <a:ext cx="5943600" cy="4453255"/>
+                    </a:xfrm>
+                    <a:prstGeom prst="rect">
+                      <a:avLst/>
+                    </a:prstGeom>
+                    <a:noFill/>
+                    <a:ln>
+                      <a:noFill/>
+                    </a:ln>
+                  </pic:spPr>
+                </pic:pic>
+              </a:graphicData>
+            </a:graphic>
+          </wp:inline>
+        </w:drawing>
+      </w:r>
+    </w:p>
+    <w:p>
+      <w:pPr>
+        <w:rPr>
+          <w:rFonts w:ascii="Times New Roman" w:hAnsi="Times New Roman" w:cs="Times New Roman"/>
+        </w:rPr>
+      </w:pPr>
+      <w:r>
+        <w:rPr>
+          <w:rFonts w:ascii="Times New Roman" w:hAnsi="Times New Roman" w:cs="Times New Roman"/>
+        </w:rPr>
+        <w:t>Figure A4</w:t>
       </w:r>
     </w:p>
     <w:sectPr>
-      <w:footerReference w:type="even" r:id="rId12"/>
-      <w:footerReference w:type="default" r:id="rId13"/>
+      <w:footerReference w:type="even" r:id="rId16"/>
+      <w:footerReference w:type="default" r:id="rId17"/>
       <w:pgSz w:w="12240" w:h="15840"/>
       <w:pgMar w:top="1440" w:right="1440" w:bottom="1440" w:left="1440" w:header="720" w:footer="720" w:gutter="0"/>
       <w:cols w:space="720"/>
@@ -23591,7 +25204,7 @@
         <w:rStyle w:val="PageNumber"/>
         <w:noProof/>
       </w:rPr>
-      <w:t>42</w:t>
+      <w:t>48</w:t>
     </w:r>
     <w:r>
       <w:rPr>
@@ -24121,6 +25734,7 @@
   <w:style w:type="character" w:default="1" w:styleId="DefaultParagraphFont">
     <w:name w:val="Default Paragraph Font"/>
     <w:uiPriority w:val="1"/>
+    <w:semiHidden/>
     <w:unhideWhenUsed/>
   </w:style>
   <w:style w:type="table" w:default="1" w:styleId="TableNormal">
@@ -25090,6 +26704,7 @@
   <w:style w:type="character" w:default="1" w:styleId="DefaultParagraphFont">
     <w:name w:val="Default Paragraph Font"/>
     <w:uiPriority w:val="1"/>
+    <w:semiHidden/>
     <w:unhideWhenUsed/>
   </w:style>
   <w:style w:type="table" w:default="1" w:styleId="TableNormal">
@@ -26091,7 +27706,7 @@
 </file>
 
 <file path=customXml/itemProps1.xml><?xml version="1.0" encoding="utf-8"?>
-<ds:datastoreItem xmlns:ds="http://schemas.openxmlformats.org/officeDocument/2006/customXml" ds:itemID="{CC879E26-2BDB-AD4A-AAB4-DCBF7C1183F7}">
+<ds:datastoreItem xmlns:ds="http://schemas.openxmlformats.org/officeDocument/2006/customXml" ds:itemID="{CA0B0D50-AEDC-4C4E-8323-2695CDD93737}">
   <ds:schemaRefs>
     <ds:schemaRef ds:uri="http://schemas.openxmlformats.org/officeDocument/2006/bibliography"/>
   </ds:schemaRefs>

</xml_diff>

<commit_message>
finished a final read through
</commit_message>
<xml_diff>
--- a/Writing/submitted/MS.docx
+++ b/Writing/submitted/MS.docx
@@ -480,25 +480,24 @@
         <w:rPr>
           <w:rFonts w:ascii="Times New Roman" w:hAnsi="Times New Roman" w:cs="Times New Roman"/>
         </w:rPr>
-        <w:t>§ Email: efuller@princeton.edu</w:t>
-      </w:r>
-    </w:p>
-    <w:p>
-      <w:pPr>
-        <w:pStyle w:val="Date"/>
-        <w:spacing w:after="0"/>
-        <w:jc w:val="left"/>
-        <w:rPr>
-          <w:rFonts w:ascii="Times New Roman" w:hAnsi="Times New Roman" w:cs="Times New Roman"/>
-        </w:rPr>
-      </w:pPr>
-      <w:r>
-        <w:rPr>
-          <w:rFonts w:ascii="Times New Roman" w:hAnsi="Times New Roman" w:cs="Times New Roman"/>
-        </w:rPr>
-        <w:lastRenderedPageBreak/>
-        <w:br w:type="page"/>
-      </w:r>
+        <w:t xml:space="preserve">§ Email: </w:t>
+      </w:r>
+      <w:hyperlink r:id="rId9" w:history="1">
+        <w:r>
+          <w:rPr>
+            <w:rStyle w:val="Hyperlink"/>
+            <w:rFonts w:ascii="Times New Roman" w:hAnsi="Times New Roman" w:cs="Times New Roman"/>
+          </w:rPr>
+          <w:t>efuller@princeton.edu</w:t>
+        </w:r>
+      </w:hyperlink>
+    </w:p>
+    <w:p>
+      <w:pPr>
+        <w:rPr>
+          <w:rFonts w:ascii="Times New Roman" w:hAnsi="Times New Roman" w:cs="Times New Roman"/>
+        </w:rPr>
+      </w:pPr>
     </w:p>
     <w:p>
       <w:pPr>
@@ -745,7 +744,13 @@
         <w:rPr>
           <w:rFonts w:ascii="Times New Roman" w:hAnsi="Times New Roman" w:cs="Times New Roman"/>
         </w:rPr>
-        <w:t>Climate change;</w:t>
+        <w:t>c</w:t>
+      </w:r>
+      <w:r>
+        <w:rPr>
+          <w:rFonts w:ascii="Times New Roman" w:hAnsi="Times New Roman" w:cs="Times New Roman"/>
+        </w:rPr>
+        <w:t>limate change;</w:t>
       </w:r>
       <w:r>
         <w:rPr>
@@ -1870,19 +1875,7 @@
         <w:rPr>
           <w:rFonts w:ascii="Times New Roman" w:hAnsi="Times New Roman" w:cs="Times New Roman"/>
         </w:rPr>
-        <w:t>but because of its mathematical generality, it could also apply to any species with distinct growth and dispersal stages (e.g., plants</w:t>
-      </w:r>
-      <w:r>
-        <w:rPr>
-          <w:rFonts w:ascii="Times New Roman" w:hAnsi="Times New Roman" w:cs="Times New Roman"/>
-        </w:rPr>
-        <w:t>. trees,</w:t>
-      </w:r>
-      <w:r>
-        <w:rPr>
-          <w:rFonts w:ascii="Times New Roman" w:hAnsi="Times New Roman" w:cs="Times New Roman"/>
-        </w:rPr>
-        <w:t xml:space="preserve"> and many insects). We </w:t>
+        <w:t xml:space="preserve">but because of its mathematical generality, it could also apply to any species with distinct growth and dispersal stages (e.g., plants and many insects). We </w:t>
       </w:r>
       <w:r>
         <w:rPr>
@@ -3222,16 +3215,14 @@
         <w:rPr>
           <w:rFonts w:ascii="Times New Roman" w:eastAsiaTheme="minorEastAsia" w:hAnsi="Times New Roman" w:cs="Times New Roman"/>
         </w:rPr>
-        <w:t xml:space="preserve">even distribution of harvesters across space. </w:t>
-      </w:r>
-    </w:p>
-    <w:p>
-      <w:pPr>
-        <w:spacing w:line="480" w:lineRule="auto"/>
-        <w:rPr>
-          <w:rFonts w:ascii="Times New Roman" w:hAnsi="Times New Roman" w:cs="Times New Roman"/>
-        </w:rPr>
-      </w:pPr>
+        <w:t>even distribut</w:t>
+      </w:r>
+      <w:r>
+        <w:rPr>
+          <w:rFonts w:ascii="Times New Roman" w:eastAsiaTheme="minorEastAsia" w:hAnsi="Times New Roman" w:cs="Times New Roman"/>
+        </w:rPr>
+        <w:t xml:space="preserve">ion of harvesters across space. </w:t>
+      </w:r>
       <w:r>
         <w:rPr>
           <w:rFonts w:ascii="Times New Roman" w:hAnsi="Times New Roman" w:cs="Times New Roman"/>
@@ -3861,13 +3852,33 @@
         </w:rPr>
         <w:t>i</w:t>
       </w:r>
-      <w:proofErr w:type="gramStart"/>
+      <w:proofErr w:type="spellEnd"/>
       <w:r>
         <w:rPr>
           <w:rFonts w:ascii="Times New Roman" w:hAnsi="Times New Roman" w:cs="Times New Roman"/>
           <w:i/>
         </w:rPr>
-        <w:t>,b</w:t>
+        <w:t xml:space="preserve"> </w:t>
+      </w:r>
+      <w:r>
+        <w:rPr>
+          <w:rFonts w:ascii="Times New Roman" w:hAnsi="Times New Roman" w:cs="Times New Roman"/>
+        </w:rPr>
+        <w:t>and</w:t>
+      </w:r>
+      <w:r>
+        <w:rPr>
+          <w:rFonts w:ascii="Times New Roman" w:hAnsi="Times New Roman" w:cs="Times New Roman"/>
+          <w:i/>
+        </w:rPr>
+        <w:t xml:space="preserve"> </w:t>
+      </w:r>
+      <w:r>
+        <w:rPr>
+          <w:rFonts w:ascii="Times New Roman" w:hAnsi="Times New Roman" w:cs="Times New Roman"/>
+          <w:i/>
+        </w:rPr>
+        <w:t>b</w:t>
       </w:r>
       <w:r>
         <w:rPr>
@@ -3875,23 +3886,20 @@
           <w:i/>
           <w:vertAlign w:val="subscript"/>
         </w:rPr>
-        <w:t>i</w:t>
-      </w:r>
-      <w:proofErr w:type="spellEnd"/>
-      <w:proofErr w:type="gramEnd"/>
-      <w:r>
-        <w:rPr>
-          <w:rFonts w:ascii="Times New Roman" w:hAnsi="Times New Roman" w:cs="Times New Roman"/>
-          <w:i/>
-          <w:vertAlign w:val="subscript"/>
-        </w:rPr>
-        <w:t xml:space="preserve"> </w:t>
-      </w:r>
-      <w:r>
-        <w:rPr>
-          <w:rFonts w:ascii="Times New Roman" w:hAnsi="Times New Roman" w:cs="Times New Roman"/>
-        </w:rPr>
-        <w:t xml:space="preserve">such that </w:t>
+        <w:t xml:space="preserve">i </w:t>
+      </w:r>
+      <w:r>
+        <w:rPr>
+          <w:rFonts w:ascii="Times New Roman" w:hAnsi="Times New Roman" w:cs="Times New Roman"/>
+        </w:rPr>
+        <w:t xml:space="preserve">such </w:t>
+      </w:r>
+      <w:proofErr w:type="gramStart"/>
+      <w:r>
+        <w:rPr>
+          <w:rFonts w:ascii="Times New Roman" w:hAnsi="Times New Roman" w:cs="Times New Roman"/>
+        </w:rPr>
+        <w:t xml:space="preserve">that </w:t>
       </w:r>
       <w:r>
         <w:rPr>
@@ -3904,7 +3912,15 @@
           <w:rFonts w:ascii="Times New Roman" w:eastAsiaTheme="minorEastAsia" w:hAnsi="Times New Roman" w:cs="Times New Roman"/>
           <w:i/>
         </w:rPr>
-        <w:t xml:space="preserve">k(x-y) = </w:t>
+        <w:t>k</w:t>
+      </w:r>
+      <w:proofErr w:type="gramEnd"/>
+      <w:r>
+        <w:rPr>
+          <w:rFonts w:ascii="Times New Roman" w:eastAsiaTheme="minorEastAsia" w:hAnsi="Times New Roman" w:cs="Times New Roman"/>
+          <w:i/>
+        </w:rPr>
+        <w:t xml:space="preserve">(x-y) = </w:t>
       </w:r>
       <m:oMath>
         <m:nary>
@@ -4023,7 +4039,19 @@
         <w:rPr>
           <w:rFonts w:ascii="Times New Roman" w:hAnsi="Times New Roman" w:cs="Times New Roman"/>
         </w:rPr>
-        <w:t>. In the analyses presented below, we used a Gaussian kernel (</w:t>
+        <w:t xml:space="preserve">. In the analyses presented below, we used a </w:t>
+      </w:r>
+      <w:r>
+        <w:rPr>
+          <w:rFonts w:ascii="Times New Roman" w:hAnsi="Times New Roman" w:cs="Times New Roman"/>
+        </w:rPr>
+        <w:t xml:space="preserve">separable </w:t>
+      </w:r>
+      <w:r>
+        <w:rPr>
+          <w:rFonts w:ascii="Times New Roman" w:hAnsi="Times New Roman" w:cs="Times New Roman"/>
+        </w:rPr>
+        <w:t>Gaussian kernel (</w:t>
       </w:r>
       <w:proofErr w:type="spellStart"/>
       <w:r>
@@ -6190,7 +6218,35 @@
         <w:rPr>
           <w:rFonts w:ascii="Times New Roman" w:hAnsi="Times New Roman" w:cs="Times New Roman"/>
         </w:rPr>
-        <w:t xml:space="preserve">only property that determines whether or not a population can persist is how quickly </w:t>
+        <w:t xml:space="preserve">only property that determines whether or not a population can persist is </w:t>
+      </w:r>
+      <w:proofErr w:type="gramStart"/>
+      <w:r>
+        <w:rPr>
+          <w:rFonts w:ascii="Times New Roman" w:hAnsi="Times New Roman" w:cs="Times New Roman"/>
+          <w:i/>
+        </w:rPr>
+        <w:t>f’(</w:t>
+      </w:r>
+      <w:proofErr w:type="gramEnd"/>
+      <w:r>
+        <w:rPr>
+          <w:rFonts w:ascii="Times New Roman" w:hAnsi="Times New Roman" w:cs="Times New Roman"/>
+          <w:i/>
+        </w:rPr>
+        <w:t>0)</w:t>
+      </w:r>
+      <w:r>
+        <w:rPr>
+          <w:rFonts w:ascii="Times New Roman" w:hAnsi="Times New Roman" w:cs="Times New Roman"/>
+        </w:rPr>
+        <w:t xml:space="preserve">, i.e. </w:t>
+      </w:r>
+      <w:r>
+        <w:rPr>
+          <w:rFonts w:ascii="Times New Roman" w:hAnsi="Times New Roman" w:cs="Times New Roman"/>
+        </w:rPr>
+        <w:t xml:space="preserve">how quickly </w:t>
       </w:r>
       <w:r>
         <w:rPr>
@@ -6210,14 +6266,12 @@
         </w:rPr>
         <w:t xml:space="preserve">increases when the population size is near (but above) </w:t>
       </w:r>
-      <m:oMath>
-        <m:r>
-          <w:rPr>
-            <w:rFonts w:ascii="Cambria Math" w:hAnsi="Cambria Math" w:cs="Times New Roman"/>
-          </w:rPr>
-          <m:t>0</m:t>
-        </m:r>
-      </m:oMath>
+      <w:r>
+        <w:rPr>
+          <w:rFonts w:ascii="Times New Roman" w:hAnsi="Times New Roman" w:cs="Times New Roman"/>
+        </w:rPr>
+        <w:t>0</w:t>
+      </w:r>
       <w:r>
         <w:rPr>
           <w:rFonts w:ascii="Times New Roman" w:hAnsi="Times New Roman" w:cs="Times New Roman"/>
@@ -10266,25 +10320,25 @@
         <w:rPr>
           <w:rFonts w:ascii="Times New Roman" w:hAnsi="Times New Roman" w:cs="Times New Roman"/>
         </w:rPr>
-        <w:t xml:space="preserve"> from 0 to 200 km/year, which was the upper limit observed globally (Burrows et al. 2011). See </w:t>
-      </w:r>
-      <w:r>
-        <w:rPr>
-          <w:rFonts w:ascii="Times New Roman" w:hAnsi="Times New Roman" w:cs="Times New Roman"/>
-        </w:rPr>
-        <w:t>A</w:t>
-      </w:r>
-      <w:r>
-        <w:rPr>
-          <w:rFonts w:ascii="Times New Roman" w:hAnsi="Times New Roman" w:cs="Times New Roman"/>
-        </w:rPr>
-        <w:t xml:space="preserve">ppendix </w:t>
-      </w:r>
-      <w:r>
-        <w:rPr>
-          <w:rFonts w:ascii="Times New Roman" w:hAnsi="Times New Roman" w:cs="Times New Roman"/>
-        </w:rPr>
-        <w:t>G</w:t>
+        <w:t xml:space="preserve"> from 0 to 200 km/</w:t>
+      </w:r>
+      <w:r>
+        <w:rPr>
+          <w:rFonts w:ascii="Times New Roman" w:hAnsi="Times New Roman" w:cs="Times New Roman"/>
+        </w:rPr>
+        <w:t>decade</w:t>
+      </w:r>
+      <w:r>
+        <w:rPr>
+          <w:rFonts w:ascii="Times New Roman" w:hAnsi="Times New Roman" w:cs="Times New Roman"/>
+        </w:rPr>
+        <w:t xml:space="preserve">, which was the upper limit observed globally (Burrows et al. 2011). See </w:t>
+      </w:r>
+      <w:r>
+        <w:rPr>
+          <w:rFonts w:ascii="Times New Roman" w:hAnsi="Times New Roman" w:cs="Times New Roman"/>
+        </w:rPr>
+        <w:t>Appendix F</w:t>
       </w:r>
       <w:r>
         <w:rPr>
@@ -10545,13 +10599,13 @@
         <w:rPr>
           <w:rFonts w:ascii="Times New Roman" w:hAnsi="Times New Roman" w:cs="Times New Roman"/>
         </w:rPr>
-        <w:t>We also found this negative relationship when we parameterized the model for black rockfish (Appendix</w:t>
-      </w:r>
-      <w:r>
-        <w:rPr>
-          <w:rFonts w:ascii="Times New Roman" w:hAnsi="Times New Roman" w:cs="Times New Roman"/>
-        </w:rPr>
-        <w:t xml:space="preserve"> G</w:t>
+        <w:t>We also found this negative relationship when we parameterized the model for black rockfish (</w:t>
+      </w:r>
+      <w:r>
+        <w:rPr>
+          <w:rFonts w:ascii="Times New Roman" w:hAnsi="Times New Roman" w:cs="Times New Roman"/>
+        </w:rPr>
+        <w:t>Appendix F</w:t>
       </w:r>
       <w:r>
         <w:rPr>
@@ -11076,7 +11130,19 @@
         <w:rPr>
           <w:rFonts w:ascii="Times New Roman" w:hAnsi="Times New Roman" w:cs="Times New Roman"/>
         </w:rPr>
-        <w:t xml:space="preserve"> compare the cumulative impacts of the stressors to the sum of each stressor individually </w:t>
+        <w:t xml:space="preserve"> compare the cumulative impacts of the stressors to the sum of each stressor individually</w:t>
+      </w:r>
+      <w:r>
+        <w:rPr>
+          <w:rFonts w:ascii="Times New Roman" w:hAnsi="Times New Roman" w:cs="Times New Roman"/>
+        </w:rPr>
+        <w:t>,</w:t>
+      </w:r>
+      <w:r>
+        <w:rPr>
+          <w:rFonts w:ascii="Times New Roman" w:hAnsi="Times New Roman" w:cs="Times New Roman"/>
+        </w:rPr>
+        <w:t xml:space="preserve"> </w:t>
       </w:r>
       <w:r>
         <w:rPr>
@@ -11759,13 +11825,13 @@
         <w:rPr>
           <w:rFonts w:ascii="Times New Roman" w:hAnsi="Times New Roman" w:cs="Times New Roman"/>
         </w:rPr>
-        <w:t xml:space="preserve"> (Appendix </w:t>
-      </w:r>
-      <w:r>
-        <w:rPr>
-          <w:rFonts w:ascii="Times New Roman" w:hAnsi="Times New Roman" w:cs="Times New Roman"/>
-        </w:rPr>
-        <w:t>F</w:t>
+        <w:t xml:space="preserve"> (</w:t>
+      </w:r>
+      <w:r>
+        <w:rPr>
+          <w:rFonts w:ascii="Times New Roman" w:hAnsi="Times New Roman" w:cs="Times New Roman"/>
+        </w:rPr>
+        <w:t>Appendix G</w:t>
       </w:r>
       <w:r>
         <w:rPr>
@@ -12002,13 +12068,13 @@
         <w:rPr>
           <w:rFonts w:ascii="Times New Roman" w:hAnsi="Times New Roman" w:cs="Times New Roman"/>
         </w:rPr>
-        <w:t xml:space="preserve"> (see Appendix </w:t>
-      </w:r>
-      <w:r>
-        <w:rPr>
-          <w:rFonts w:ascii="Times New Roman" w:hAnsi="Times New Roman" w:cs="Times New Roman"/>
-        </w:rPr>
-        <w:t>G</w:t>
+        <w:t xml:space="preserve"> (see </w:t>
+      </w:r>
+      <w:r>
+        <w:rPr>
+          <w:rFonts w:ascii="Times New Roman" w:hAnsi="Times New Roman" w:cs="Times New Roman"/>
+        </w:rPr>
+        <w:t>Appendix F</w:t>
       </w:r>
       <w:r>
         <w:rPr>
@@ -12643,13 +12709,13 @@
         <w:rPr>
           <w:rFonts w:ascii="Times New Roman" w:hAnsi="Times New Roman" w:cs="Times New Roman"/>
         </w:rPr>
-        <w:t>, higher dispersal distances d</w:t>
-      </w:r>
-      <w:r>
-        <w:rPr>
-          <w:rFonts w:ascii="Times New Roman" w:hAnsi="Times New Roman" w:cs="Times New Roman"/>
-        </w:rPr>
-        <w:t>id</w:t>
+        <w:t xml:space="preserve">, higher dispersal distances </w:t>
+      </w:r>
+      <w:r>
+        <w:rPr>
+          <w:rFonts w:ascii="Times New Roman" w:hAnsi="Times New Roman" w:cs="Times New Roman"/>
+        </w:rPr>
+        <w:t>do</w:t>
       </w:r>
       <w:r>
         <w:rPr>
@@ -15152,19 +15218,7 @@
         <w:rPr>
           <w:rFonts w:ascii="Times New Roman" w:hAnsi="Times New Roman" w:cs="Times New Roman"/>
         </w:rPr>
-        <w:t xml:space="preserve">most marine organisms, plants, </w:t>
-      </w:r>
-      <w:r>
-        <w:rPr>
-          <w:rFonts w:ascii="Times New Roman" w:hAnsi="Times New Roman" w:cs="Times New Roman"/>
-        </w:rPr>
-        <w:t xml:space="preserve">trees, </w:t>
-      </w:r>
-      <w:r>
-        <w:rPr>
-          <w:rFonts w:ascii="Times New Roman" w:hAnsi="Times New Roman" w:cs="Times New Roman"/>
-        </w:rPr>
-        <w:t>and many insects. Our approach does not capture all the complexities of real populations</w:t>
+        <w:t>most marine organisms, plants, and many insects. Our approach does not capture all the complexities of real populations</w:t>
       </w:r>
       <w:r>
         <w:rPr>
@@ -22667,47 +22721,61 @@
         <w:rPr>
           <w:rFonts w:ascii="Times New Roman" w:hAnsi="Times New Roman" w:cs="Times New Roman"/>
         </w:rPr>
-        <w:t xml:space="preserve"> climate velocity on the x-axis. Shade of grey corresponds to the growth rate from smallest to greatest (light to dark). Line style indicates the average dispersal distance (solid: </w:t>
-      </w:r>
-      <m:oMath>
-        <m:r>
-          <w:rPr>
-            <w:rFonts w:ascii="Cambria Math" w:hAnsi="Cambria Math" w:cs="Times New Roman"/>
-          </w:rPr>
-          <m:t>⟨d⟩=0.1,</m:t>
-        </m:r>
-      </m:oMath>
+        <w:t xml:space="preserve"> c</w:t>
+      </w:r>
+      <w:r>
+        <w:rPr>
+          <w:rFonts w:ascii="Times New Roman" w:hAnsi="Times New Roman" w:cs="Times New Roman"/>
+        </w:rPr>
+        <w:t>limate velocity on the x-axis. The s</w:t>
+      </w:r>
+      <w:r>
+        <w:rPr>
+          <w:rFonts w:ascii="Times New Roman" w:hAnsi="Times New Roman" w:cs="Times New Roman"/>
+        </w:rPr>
+        <w:t>hade of grey corresponds to the growth rate</w:t>
+      </w:r>
+      <w:r>
+        <w:rPr>
+          <w:rFonts w:ascii="Times New Roman" w:hAnsi="Times New Roman" w:cs="Times New Roman"/>
+        </w:rPr>
+        <w:t>, with darker lines corresponding to higher growth rates</w:t>
+      </w:r>
+      <w:r>
+        <w:rPr>
+          <w:rFonts w:ascii="Times New Roman" w:hAnsi="Times New Roman" w:cs="Times New Roman"/>
+        </w:rPr>
+        <w:t>. Line style indicates the average dispersal distance</w:t>
+      </w:r>
+      <w:r>
+        <w:rPr>
+          <w:rFonts w:ascii="Times New Roman" w:hAnsi="Times New Roman" w:cs="Times New Roman"/>
+        </w:rPr>
+        <w:t>. These results are</w:t>
+      </w:r>
       <w:r>
         <w:rPr>
           <w:rFonts w:ascii="Times New Roman" w:eastAsiaTheme="minorEastAsia" w:hAnsi="Times New Roman" w:cs="Times New Roman"/>
         </w:rPr>
+        <w:t xml:space="preserve"> from an</w:t>
+      </w:r>
+      <w:r>
+        <w:rPr>
+          <w:rFonts w:ascii="Times New Roman" w:hAnsi="Times New Roman" w:cs="Times New Roman"/>
+        </w:rPr>
+        <w:t xml:space="preserve"> approximated Gaussian dispersal kernel </w:t>
+      </w:r>
+      <w:r>
+        <w:rPr>
+          <w:rFonts w:ascii="Times New Roman" w:hAnsi="Times New Roman" w:cs="Times New Roman"/>
+        </w:rPr>
+        <w:t>with parameters</w:t>
+      </w:r>
+      <w:r>
+        <w:rPr>
+          <w:rFonts w:ascii="Times New Roman" w:hAnsi="Times New Roman" w:cs="Times New Roman"/>
+        </w:rPr>
         <w:t xml:space="preserve"> </w:t>
-      </w:r>
-      <w:r>
-        <w:rPr>
-          <w:rFonts w:ascii="Times New Roman" w:hAnsi="Times New Roman" w:cs="Times New Roman"/>
-        </w:rPr>
-        <w:t xml:space="preserve">dashed: </w:t>
-      </w:r>
-      <m:oMath>
-        <m:r>
-          <w:rPr>
-            <w:rFonts w:ascii="Cambria Math" w:hAnsi="Cambria Math" w:cs="Times New Roman"/>
-          </w:rPr>
-          <m:t>⟨d⟩=0.5</m:t>
-        </m:r>
-      </m:oMath>
-      <w:r>
-        <w:rPr>
-          <w:rFonts w:ascii="Times New Roman" w:eastAsiaTheme="minorEastAsia" w:hAnsi="Times New Roman" w:cs="Times New Roman"/>
-        </w:rPr>
-        <w:t>) from an</w:t>
-      </w:r>
-      <w:r>
-        <w:rPr>
-          <w:rFonts w:ascii="Times New Roman" w:hAnsi="Times New Roman" w:cs="Times New Roman"/>
-        </w:rPr>
-        <w:t xml:space="preserve"> approximated Gaussian dispersal kernel (Eq. 3). Patch length </w:t>
       </w:r>
       <m:oMath>
         <m:r>
@@ -22715,6 +22783,20 @@
             <w:rFonts w:ascii="Cambria Math" w:hAnsi="Cambria Math" w:cs="Times New Roman"/>
           </w:rPr>
           <m:t>L=1</m:t>
+        </m:r>
+      </m:oMath>
+      <w:r>
+        <w:rPr>
+          <w:rFonts w:ascii="Times New Roman" w:eastAsiaTheme="minorEastAsia" w:hAnsi="Times New Roman" w:cs="Times New Roman"/>
+        </w:rPr>
+        <w:t xml:space="preserve">, </w:t>
+      </w:r>
+      <m:oMath>
+        <m:r>
+          <w:rPr>
+            <w:rFonts w:ascii="Cambria Math" w:hAnsi="Cambria Math" w:cs="Times New Roman"/>
+          </w:rPr>
+          <m:t>K=100</m:t>
         </m:r>
       </m:oMath>
       <w:r>
@@ -23298,7 +23380,7 @@
                     </pic:cNvPicPr>
                   </pic:nvPicPr>
                   <pic:blipFill>
-                    <a:blip r:embed="rId9">
+                    <a:blip r:embed="rId10">
                       <a:extLst>
                         <a:ext uri="{28A0092B-C50C-407E-A947-70E740481C1C}">
                           <a14:useLocalDpi xmlns:a14="http://schemas.microsoft.com/office/drawing/2010/main" val="0"/>
@@ -23380,7 +23462,7 @@
                     </pic:cNvPicPr>
                   </pic:nvPicPr>
                   <pic:blipFill>
-                    <a:blip r:embed="rId10">
+                    <a:blip r:embed="rId11">
                       <a:extLst>
                         <a:ext uri="{28A0092B-C50C-407E-A947-70E740481C1C}">
                           <a14:useLocalDpi xmlns:a14="http://schemas.microsoft.com/office/drawing/2010/main" val="0"/>
@@ -23462,7 +23544,7 @@
                     </pic:cNvPicPr>
                   </pic:nvPicPr>
                   <pic:blipFill>
-                    <a:blip r:embed="rId11">
+                    <a:blip r:embed="rId12">
                       <a:extLst>
                         <a:ext uri="{28A0092B-C50C-407E-A947-70E740481C1C}">
                           <a14:useLocalDpi xmlns:a14="http://schemas.microsoft.com/office/drawing/2010/main" val="0"/>
@@ -23881,6 +23963,12 @@
               </w:rPr>
               <w:t>0-1</w:t>
             </w:r>
+            <w:r>
+              <w:rPr>
+                <w:rFonts w:ascii="Times New Roman" w:hAnsi="Times New Roman" w:cs="Times New Roman"/>
+              </w:rPr>
+              <w:t>00%</w:t>
+            </w:r>
           </w:p>
         </w:tc>
         <w:tc>
@@ -24036,6 +24124,79 @@
                 <w:rFonts w:ascii="Times New Roman" w:eastAsia="Cambria" w:hAnsi="Times New Roman" w:cs="Times New Roman"/>
               </w:rPr>
             </w:pPr>
+            <w:proofErr w:type="gramStart"/>
+            <w:r>
+              <w:rPr>
+                <w:rFonts w:ascii="Times New Roman" w:eastAsia="Cambria" w:hAnsi="Times New Roman" w:cs="Times New Roman"/>
+              </w:rPr>
+              <w:t>generation</w:t>
+            </w:r>
+            <w:proofErr w:type="gramEnd"/>
+            <w:r>
+              <w:rPr>
+                <w:rFonts w:ascii="Times New Roman" w:eastAsia="Cambria" w:hAnsi="Times New Roman" w:cs="Times New Roman"/>
+              </w:rPr>
+              <w:t xml:space="preserve"> time</w:t>
+            </w:r>
+          </w:p>
+        </w:tc>
+        <w:tc>
+          <w:tcPr>
+            <w:tcW w:w="2070" w:type="dxa"/>
+          </w:tcPr>
+          <w:p>
+            <w:pPr>
+              <w:rPr>
+                <w:rFonts w:ascii="Times New Roman" w:hAnsi="Times New Roman" w:cs="Times New Roman"/>
+              </w:rPr>
+            </w:pPr>
+            <w:r>
+              <w:rPr>
+                <w:rFonts w:ascii="Times New Roman" w:hAnsi="Times New Roman" w:cs="Times New Roman"/>
+              </w:rPr>
+              <w:t>7 years</w:t>
+            </w:r>
+          </w:p>
+        </w:tc>
+        <w:tc>
+          <w:tcPr>
+            <w:tcW w:w="4968" w:type="dxa"/>
+          </w:tcPr>
+          <w:p>
+            <w:pPr>
+              <w:rPr>
+                <w:rFonts w:ascii="Times New Roman" w:hAnsi="Times New Roman" w:cs="Times New Roman"/>
+              </w:rPr>
+            </w:pPr>
+            <w:proofErr w:type="spellStart"/>
+            <w:r>
+              <w:rPr>
+                <w:rFonts w:ascii="Times New Roman" w:hAnsi="Times New Roman" w:cs="Times New Roman"/>
+              </w:rPr>
+              <w:t>Froese</w:t>
+            </w:r>
+            <w:proofErr w:type="spellEnd"/>
+            <w:r>
+              <w:rPr>
+                <w:rFonts w:ascii="Times New Roman" w:hAnsi="Times New Roman" w:cs="Times New Roman"/>
+              </w:rPr>
+              <w:t xml:space="preserve"> (2014)</w:t>
+            </w:r>
+          </w:p>
+        </w:tc>
+      </w:tr>
+      <w:tr>
+        <w:tc>
+          <w:tcPr>
+            <w:tcW w:w="2538" w:type="dxa"/>
+            <w:vAlign w:val="center"/>
+          </w:tcPr>
+          <w:p>
+            <w:pPr>
+              <w:rPr>
+                <w:rFonts w:ascii="Times New Roman" w:eastAsia="Cambria" w:hAnsi="Times New Roman" w:cs="Times New Roman"/>
+              </w:rPr>
+            </w:pPr>
             <w:r>
               <w:rPr>
                 <w:rFonts w:ascii="Times New Roman" w:eastAsia="Cambria" w:hAnsi="Times New Roman" w:cs="Times New Roman"/>
@@ -24169,240 +24330,347 @@
         </w:rPr>
       </w:pPr>
     </w:p>
-    <w:p>
+    <w:p/>
+    <w:p>
+      <w:pPr>
+        <w:pStyle w:val="Heading1"/>
+        <w:rPr>
+          <w:rFonts w:ascii="Times New Roman" w:hAnsi="Times New Roman" w:cs="Times New Roman"/>
+          <w:color w:val="auto"/>
+        </w:rPr>
+      </w:pPr>
+    </w:p>
+    <w:p>
+      <w:pPr>
+        <w:pStyle w:val="Heading1"/>
+        <w:rPr>
+          <w:rFonts w:ascii="Times New Roman" w:hAnsi="Times New Roman" w:cs="Times New Roman"/>
+        </w:rPr>
+      </w:pPr>
+      <w:r>
+        <w:rPr>
+          <w:rFonts w:ascii="Times New Roman" w:hAnsi="Times New Roman" w:cs="Times New Roman"/>
+          <w:color w:val="auto"/>
+        </w:rPr>
+        <w:t xml:space="preserve">Appendix </w:t>
+      </w:r>
+      <w:r>
+        <w:rPr>
+          <w:rFonts w:ascii="Times New Roman" w:hAnsi="Times New Roman" w:cs="Times New Roman"/>
+          <w:color w:val="auto"/>
+        </w:rPr>
+        <w:t>Figure Legends</w:t>
+      </w:r>
+    </w:p>
+    <w:p>
+      <w:pPr>
+        <w:rPr>
+          <w:rFonts w:ascii="Times New Roman" w:hAnsi="Times New Roman" w:cs="Times New Roman"/>
+        </w:rPr>
+      </w:pPr>
+    </w:p>
+    <w:p>
+      <w:pPr>
+        <w:rPr>
+          <w:rFonts w:ascii="Times New Roman" w:hAnsi="Times New Roman" w:cs="Times New Roman"/>
+        </w:rPr>
+      </w:pPr>
+      <w:r>
+        <w:rPr>
+          <w:rFonts w:ascii="Times New Roman" w:hAnsi="Times New Roman" w:cs="Times New Roman"/>
+        </w:rPr>
+        <w:t xml:space="preserve">Figure A1: </w:t>
+      </w:r>
+      <w:r>
+        <w:rPr>
+          <w:rFonts w:ascii="Times New Roman" w:hAnsi="Times New Roman" w:cs="Times New Roman"/>
+        </w:rPr>
+        <w:t xml:space="preserve">The line indicates the critical harvesting rate as a function of climate velocity on the x-axis. </w:t>
+      </w:r>
+      <w:r>
+        <w:rPr>
+          <w:rFonts w:ascii="Times New Roman" w:hAnsi="Times New Roman" w:cs="Times New Roman"/>
+        </w:rPr>
+        <w:t>These results are from an approximated Gaussian dispersal kernel</w:t>
+      </w:r>
+      <w:r>
+        <w:rPr>
+          <w:rFonts w:ascii="Times New Roman" w:hAnsi="Times New Roman" w:cs="Times New Roman"/>
+        </w:rPr>
+        <w:t xml:space="preserve"> parameterized for black rockfish.</w:t>
+      </w:r>
+    </w:p>
+    <w:p>
+      <w:pPr>
+        <w:rPr>
+          <w:rFonts w:ascii="Times New Roman" w:hAnsi="Times New Roman" w:cs="Times New Roman"/>
+        </w:rPr>
+      </w:pPr>
+      <w:r>
+        <w:rPr>
+          <w:rFonts w:ascii="Times New Roman" w:hAnsi="Times New Roman" w:cs="Times New Roman"/>
+        </w:rPr>
+        <w:t xml:space="preserve">Figure A2: (A) </w:t>
+      </w:r>
+      <w:r>
+        <w:rPr>
+          <w:rFonts w:ascii="Times New Roman" w:hAnsi="Times New Roman" w:cs="Times New Roman"/>
+        </w:rPr>
+        <w:t>The equilibrium biomass of a black rockfish population as a function of the climate velocity on the x-axis and the harvesting rate on the y-axis. (B) Interaction between the two stressors as a function of climate velocity and harvesting rate.</w:t>
+      </w:r>
+      <w:r>
+        <w:rPr>
+          <w:rFonts w:ascii="Times New Roman" w:hAnsi="Times New Roman" w:cs="Times New Roman"/>
+        </w:rPr>
+        <w:t xml:space="preserve"> The heat map indicates the interaction measure</w:t>
+      </w:r>
+      <w:r>
+        <w:rPr>
+          <w:rFonts w:ascii="Times New Roman" w:hAnsi="Times New Roman" w:cs="Times New Roman"/>
+          <w:i/>
+        </w:rPr>
+        <w:t xml:space="preserve"> S</w:t>
+      </w:r>
+      <w:r>
+        <w:rPr>
+          <w:rFonts w:ascii="Times New Roman" w:hAnsi="Times New Roman" w:cs="Times New Roman"/>
+        </w:rPr>
+        <w:t>, as defined in Eq.</w:t>
+      </w:r>
+      <w:r>
+        <w:rPr>
+          <w:rFonts w:ascii="Times New Roman" w:hAnsi="Times New Roman" w:cs="Times New Roman"/>
+        </w:rPr>
+        <w:t xml:space="preserve"> </w:t>
+      </w:r>
+      <w:r>
+        <w:rPr>
+          <w:rFonts w:ascii="Times New Roman" w:hAnsi="Times New Roman" w:cs="Times New Roman"/>
+        </w:rPr>
+        <w:t>10</w:t>
+      </w:r>
+      <w:r>
+        <w:rPr>
+          <w:rFonts w:ascii="Times New Roman" w:hAnsi="Times New Roman" w:cs="Times New Roman"/>
+        </w:rPr>
+        <w:t xml:space="preserve">, i.e., the loss in biomass in the doubly stressed population in excess of the sum of the losses caused by each stressor individually. </w:t>
+      </w:r>
+      <w:r>
+        <w:rPr>
+          <w:rFonts w:ascii="Times New Roman" w:hAnsi="Times New Roman" w:cs="Times New Roman"/>
+          <w:i/>
+        </w:rPr>
+        <w:t>S</w:t>
+      </w:r>
+      <w:r>
+        <w:rPr>
+          <w:rFonts w:ascii="Times New Roman" w:hAnsi="Times New Roman" w:cs="Times New Roman"/>
+        </w:rPr>
+        <w:t xml:space="preserve"> of 0 indicates additive interaction of the stressors. The excess loss is small in comparison to the total biomass</w:t>
+      </w:r>
+      <w:r>
+        <w:rPr>
+          <w:rFonts w:ascii="Times New Roman" w:hAnsi="Times New Roman" w:cs="Times New Roman"/>
+        </w:rPr>
+        <w:t xml:space="preserve">. </w:t>
+      </w:r>
+      <w:r>
+        <w:rPr>
+          <w:rFonts w:ascii="Times New Roman" w:hAnsi="Times New Roman" w:cs="Times New Roman"/>
+        </w:rPr>
+        <w:t xml:space="preserve">These results are from an approximated Gaussian dispersal kernel </w:t>
+      </w:r>
+      <w:r>
+        <w:rPr>
+          <w:rFonts w:ascii="Times New Roman" w:hAnsi="Times New Roman" w:cs="Times New Roman"/>
+        </w:rPr>
+        <w:t>parameterized for black rockfish.</w:t>
+      </w:r>
+    </w:p>
+    <w:p>
+      <w:pPr>
+        <w:rPr>
+          <w:rFonts w:ascii="Times New Roman" w:hAnsi="Times New Roman" w:cs="Times New Roman"/>
+        </w:rPr>
+      </w:pPr>
+      <w:r>
+        <w:rPr>
+          <w:rFonts w:ascii="Times New Roman" w:hAnsi="Times New Roman" w:cs="Times New Roman"/>
+        </w:rPr>
+        <w:t xml:space="preserve">Figure A3: </w:t>
+      </w:r>
+      <w:r>
+        <w:rPr>
+          <w:rFonts w:ascii="Times New Roman" w:hAnsi="Times New Roman" w:cs="Times New Roman"/>
+        </w:rPr>
+        <w:t>Fluctuations in biomass caused by MPAs. We show biomass as a function of the number of generations for both many small and few large reserves and both removed harvesting pressure and constant harvesting pressur</w:t>
+      </w:r>
+      <w:r>
+        <w:rPr>
+          <w:rFonts w:ascii="Times New Roman" w:hAnsi="Times New Roman" w:cs="Times New Roman"/>
+        </w:rPr>
+        <w:t>e</w:t>
+      </w:r>
+      <w:r>
+        <w:rPr>
+          <w:rFonts w:ascii="Times New Roman" w:hAnsi="Times New Roman" w:cs="Times New Roman"/>
+        </w:rPr>
+        <w:t xml:space="preserve"> (i.e. reallocation). </w:t>
+      </w:r>
+      <w:r>
+        <w:rPr>
+          <w:rFonts w:ascii="Times New Roman" w:hAnsi="Times New Roman" w:cs="Times New Roman"/>
+        </w:rPr>
+        <w:t xml:space="preserve">The fluctuations in biomass with many small reserves are small enough that the biomass appears nearly constant. While the biomass has a larger maximum with few large reserves, the fluctuations are much greater in magnitude. </w:t>
+      </w:r>
+      <w:r>
+        <w:rPr>
+          <w:rFonts w:ascii="Times New Roman" w:hAnsi="Times New Roman" w:cs="Times New Roman"/>
+        </w:rPr>
+        <w:t xml:space="preserve">These </w:t>
+      </w:r>
+      <w:r>
+        <w:rPr>
+          <w:rFonts w:ascii="Times New Roman" w:hAnsi="Times New Roman" w:cs="Times New Roman"/>
+        </w:rPr>
+        <w:t xml:space="preserve">results are from </w:t>
+      </w:r>
+      <w:r>
+        <w:rPr>
+          <w:rFonts w:ascii="Times New Roman" w:hAnsi="Times New Roman" w:cs="Times New Roman"/>
+        </w:rPr>
+        <w:t xml:space="preserve">simulations </w:t>
+      </w:r>
+      <w:r>
+        <w:rPr>
+          <w:rFonts w:ascii="Times New Roman" w:hAnsi="Times New Roman" w:cs="Times New Roman"/>
+        </w:rPr>
+        <w:t xml:space="preserve">with a </w:t>
+      </w:r>
+      <w:proofErr w:type="spellStart"/>
+      <w:r>
+        <w:rPr>
+          <w:rFonts w:ascii="Times New Roman" w:hAnsi="Times New Roman" w:cs="Times New Roman"/>
+        </w:rPr>
+        <w:t>Laplacian</w:t>
+      </w:r>
+      <w:proofErr w:type="spellEnd"/>
+      <w:r>
+        <w:rPr>
+          <w:rFonts w:ascii="Times New Roman" w:hAnsi="Times New Roman" w:cs="Times New Roman"/>
+        </w:rPr>
+        <w:t xml:space="preserve"> dispersal kernel </w:t>
+      </w:r>
+      <w:r>
+        <w:rPr>
+          <w:rFonts w:ascii="Times New Roman" w:hAnsi="Times New Roman" w:cs="Times New Roman"/>
+        </w:rPr>
+        <w:t>with</w:t>
+      </w:r>
+      <m:oMath>
+        <m:r>
+          <w:rPr>
+            <w:rFonts w:ascii="Cambria Math" w:hAnsi="Cambria Math" w:cs="Times New Roman"/>
+          </w:rPr>
+          <m:t xml:space="preserve"> </m:t>
+        </m:r>
+        <m:r>
+          <w:rPr>
+            <w:rFonts w:ascii="Cambria Math" w:hAnsi="Cambria Math" w:cs="Times New Roman"/>
+          </w:rPr>
+          <m:t>c</m:t>
+        </m:r>
+        <m:r>
+          <w:rPr>
+            <w:rFonts w:ascii="Cambria Math" w:hAnsi="Cambria Math" w:cs="Times New Roman"/>
+          </w:rPr>
+          <m:t>=</m:t>
+        </m:r>
+        <m:r>
+          <w:rPr>
+            <w:rFonts w:ascii="Cambria Math" w:hAnsi="Cambria Math" w:cs="Times New Roman"/>
+          </w:rPr>
+          <m:t>0.1</m:t>
+        </m:r>
+      </m:oMath>
+      <w:r>
+        <w:rPr>
+          <w:rFonts w:ascii="Times New Roman" w:hAnsi="Times New Roman" w:cs="Times New Roman"/>
+        </w:rPr>
+        <w:t xml:space="preserve"> and </w:t>
+      </w:r>
+      <m:oMath>
+        <m:r>
+          <w:rPr>
+            <w:rFonts w:ascii="Cambria Math" w:hAnsi="Cambria Math" w:cs="Times New Roman"/>
+          </w:rPr>
+          <m:t>h</m:t>
+        </m:r>
+        <m:r>
+          <w:rPr>
+            <w:rFonts w:ascii="Cambria Math" w:hAnsi="Cambria Math" w:cs="Times New Roman"/>
+          </w:rPr>
+          <m:t>=0.</m:t>
+        </m:r>
+        <m:r>
+          <w:rPr>
+            <w:rFonts w:ascii="Cambria Math" w:hAnsi="Cambria Math" w:cs="Times New Roman"/>
+          </w:rPr>
+          <m:t>02</m:t>
+        </m:r>
+      </m:oMath>
+      <w:r>
+        <w:rPr>
+          <w:rFonts w:ascii="Times New Roman" w:hAnsi="Times New Roman" w:cs="Times New Roman"/>
+        </w:rPr>
+        <w:t>.</w:t>
+      </w:r>
+    </w:p>
+    <w:p>
+      <w:pPr>
+        <w:rPr>
+          <w:rFonts w:ascii="Times New Roman" w:hAnsi="Times New Roman" w:cs="Times New Roman"/>
+        </w:rPr>
+      </w:pPr>
+      <w:r>
+        <w:rPr>
+          <w:rFonts w:ascii="Times New Roman" w:hAnsi="Times New Roman" w:cs="Times New Roman"/>
+        </w:rPr>
+        <w:t xml:space="preserve">Figure A4: </w:t>
+      </w:r>
+      <w:r>
+        <w:rPr>
+          <w:rFonts w:ascii="Times New Roman" w:hAnsi="Times New Roman" w:cs="Times New Roman"/>
+        </w:rPr>
+        <w:t>The equilibrium biomass of the population as a function of the climate velocity on the x-axis and the harvesting rate on the y-axis under alternative management strategies</w:t>
+      </w:r>
       <w:bookmarkStart w:id="15" w:name="_GoBack"/>
       <w:bookmarkEnd w:id="15"/>
-    </w:p>
-    <w:p>
-      <w:pPr>
-        <w:pStyle w:val="Heading1"/>
-        <w:rPr>
-          <w:rFonts w:ascii="Times New Roman" w:hAnsi="Times New Roman" w:cs="Times New Roman"/>
-          <w:color w:val="auto"/>
-        </w:rPr>
-      </w:pPr>
-    </w:p>
-    <w:p>
-      <w:pPr>
-        <w:pStyle w:val="Heading1"/>
-        <w:rPr>
-          <w:rFonts w:ascii="Times New Roman" w:hAnsi="Times New Roman" w:cs="Times New Roman"/>
-        </w:rPr>
-      </w:pPr>
-      <w:r>
-        <w:rPr>
-          <w:rFonts w:ascii="Times New Roman" w:hAnsi="Times New Roman" w:cs="Times New Roman"/>
-          <w:color w:val="auto"/>
-        </w:rPr>
-        <w:t xml:space="preserve">Appendix </w:t>
-      </w:r>
-      <w:r>
-        <w:rPr>
-          <w:rFonts w:ascii="Times New Roman" w:hAnsi="Times New Roman" w:cs="Times New Roman"/>
-          <w:color w:val="auto"/>
-        </w:rPr>
-        <w:t>Figure Legends</w:t>
-      </w:r>
-    </w:p>
-    <w:p>
-      <w:pPr>
-        <w:rPr>
-          <w:rFonts w:ascii="Times New Roman" w:hAnsi="Times New Roman" w:cs="Times New Roman"/>
-        </w:rPr>
-      </w:pPr>
-    </w:p>
-    <w:p>
-      <w:pPr>
-        <w:rPr>
-          <w:rFonts w:ascii="Times New Roman" w:hAnsi="Times New Roman" w:cs="Times New Roman"/>
-        </w:rPr>
-      </w:pPr>
-      <w:r>
-        <w:rPr>
-          <w:rFonts w:ascii="Times New Roman" w:hAnsi="Times New Roman" w:cs="Times New Roman"/>
-        </w:rPr>
-        <w:t xml:space="preserve">Figure A1: </w:t>
-      </w:r>
-      <w:r>
-        <w:rPr>
-          <w:rFonts w:ascii="Times New Roman" w:hAnsi="Times New Roman" w:cs="Times New Roman"/>
-        </w:rPr>
-        <w:t>The line indicates the critical harvesting rate as a function of climate velocity on the x-axis. Model parameterized for black rockfish.</w:t>
-      </w:r>
-    </w:p>
-    <w:p>
-      <w:pPr>
-        <w:rPr>
-          <w:rFonts w:ascii="Times New Roman" w:hAnsi="Times New Roman" w:cs="Times New Roman"/>
-        </w:rPr>
-      </w:pPr>
-      <w:r>
-        <w:rPr>
-          <w:rFonts w:ascii="Times New Roman" w:hAnsi="Times New Roman" w:cs="Times New Roman"/>
-        </w:rPr>
-        <w:t xml:space="preserve">Figure A2: </w:t>
-      </w:r>
-      <w:r>
-        <w:rPr>
-          <w:rFonts w:ascii="Times New Roman" w:hAnsi="Times New Roman" w:cs="Times New Roman"/>
-        </w:rPr>
-        <w:t>Results from a model parameterized for bla</w:t>
-      </w:r>
-      <w:r>
-        <w:rPr>
-          <w:rFonts w:ascii="Times New Roman" w:hAnsi="Times New Roman" w:cs="Times New Roman"/>
-        </w:rPr>
-        <w:t xml:space="preserve">ck rockfish. (A) </w:t>
-      </w:r>
-      <w:r>
-        <w:rPr>
-          <w:rFonts w:ascii="Times New Roman" w:hAnsi="Times New Roman" w:cs="Times New Roman"/>
-        </w:rPr>
-        <w:t>The equilibrium biomass of a black rockfish population as a function of the climate velocity on the x-axis and the harvesting rate on the y-axis. (B) Interaction between the two stressors as a function of climate velocity and harvesting rate.</w:t>
-      </w:r>
-      <w:r>
-        <w:rPr>
-          <w:rFonts w:ascii="Times New Roman" w:hAnsi="Times New Roman" w:cs="Times New Roman"/>
-        </w:rPr>
-        <w:t xml:space="preserve"> The heat map indicates the interaction measure</w:t>
-      </w:r>
-      <w:r>
-        <w:rPr>
-          <w:rFonts w:ascii="Times New Roman" w:hAnsi="Times New Roman" w:cs="Times New Roman"/>
-          <w:i/>
-        </w:rPr>
-        <w:t xml:space="preserve"> S</w:t>
-      </w:r>
-      <w:r>
-        <w:rPr>
-          <w:rFonts w:ascii="Times New Roman" w:hAnsi="Times New Roman" w:cs="Times New Roman"/>
-        </w:rPr>
-        <w:t>, as defined in Eq.</w:t>
-      </w:r>
-      <w:r>
-        <w:rPr>
-          <w:rFonts w:ascii="Times New Roman" w:hAnsi="Times New Roman" w:cs="Times New Roman"/>
-        </w:rPr>
-        <w:t xml:space="preserve"> </w:t>
-      </w:r>
-      <w:r>
-        <w:rPr>
-          <w:rFonts w:ascii="Times New Roman" w:hAnsi="Times New Roman" w:cs="Times New Roman"/>
-        </w:rPr>
-        <w:t>10</w:t>
-      </w:r>
-      <w:r>
-        <w:rPr>
-          <w:rFonts w:ascii="Times New Roman" w:hAnsi="Times New Roman" w:cs="Times New Roman"/>
-        </w:rPr>
-        <w:t xml:space="preserve">, i.e., the loss in biomass in the doubly stressed population in excess of the sum of the losses caused by each stressor individually. </w:t>
-      </w:r>
-      <w:r>
-        <w:rPr>
-          <w:rFonts w:ascii="Times New Roman" w:hAnsi="Times New Roman" w:cs="Times New Roman"/>
-          <w:i/>
-        </w:rPr>
-        <w:t>S</w:t>
-      </w:r>
-      <w:r>
-        <w:rPr>
-          <w:rFonts w:ascii="Times New Roman" w:hAnsi="Times New Roman" w:cs="Times New Roman"/>
-        </w:rPr>
-        <w:t xml:space="preserve"> of 0 indicates additive interaction of the stressors. The excess loss is small in comparison to the total biomass</w:t>
-      </w:r>
-      <w:r>
-        <w:rPr>
-          <w:rFonts w:ascii="Times New Roman" w:hAnsi="Times New Roman" w:cs="Times New Roman"/>
-        </w:rPr>
-        <w:t>. Model parameterized for black rockfish.</w:t>
-      </w:r>
-    </w:p>
-    <w:p>
-      <w:pPr>
-        <w:rPr>
-          <w:rFonts w:ascii="Times New Roman" w:hAnsi="Times New Roman" w:cs="Times New Roman"/>
-        </w:rPr>
-      </w:pPr>
-      <w:r>
-        <w:rPr>
-          <w:rFonts w:ascii="Times New Roman" w:hAnsi="Times New Roman" w:cs="Times New Roman"/>
-        </w:rPr>
-        <w:t xml:space="preserve">Figure A3: </w:t>
-      </w:r>
-      <w:r>
-        <w:rPr>
-          <w:rFonts w:ascii="Times New Roman" w:hAnsi="Times New Roman" w:cs="Times New Roman"/>
-        </w:rPr>
-        <w:t>Total</w:t>
-      </w:r>
-      <w:r>
-        <w:rPr>
-          <w:rFonts w:ascii="Times New Roman" w:hAnsi="Times New Roman" w:cs="Times New Roman"/>
-        </w:rPr>
-        <w:t xml:space="preserve"> population biomass is on the y-</w:t>
-      </w:r>
-      <w:r>
-        <w:rPr>
-          <w:rFonts w:ascii="Times New Roman" w:hAnsi="Times New Roman" w:cs="Times New Roman"/>
-        </w:rPr>
-        <w:t xml:space="preserve">axis, and generation is on the </w:t>
-      </w:r>
-      <w:proofErr w:type="gramStart"/>
-      <w:r>
-        <w:rPr>
-          <w:rFonts w:ascii="Times New Roman" w:hAnsi="Times New Roman" w:cs="Times New Roman"/>
-        </w:rPr>
-        <w:t>x axis</w:t>
-      </w:r>
-      <w:proofErr w:type="gramEnd"/>
-      <w:r>
-        <w:rPr>
-          <w:rFonts w:ascii="Times New Roman" w:hAnsi="Times New Roman" w:cs="Times New Roman"/>
-        </w:rPr>
-        <w:t xml:space="preserve">. These simulations were run with climate velocity </w:t>
-      </w:r>
-      <w:r>
-        <w:rPr>
-          <w:rFonts w:ascii="Times New Roman" w:hAnsi="Times New Roman" w:cs="Times New Roman"/>
-        </w:rPr>
-        <w:t>0.1</w:t>
-      </w:r>
-      <w:r>
-        <w:rPr>
-          <w:rFonts w:ascii="Times New Roman" w:hAnsi="Times New Roman" w:cs="Times New Roman"/>
-        </w:rPr>
-        <w:t xml:space="preserve">, and a proportional harvest rate </w:t>
-      </w:r>
-      <w:r>
-        <w:rPr>
-          <w:rFonts w:ascii="Times New Roman" w:hAnsi="Times New Roman" w:cs="Times New Roman"/>
-        </w:rPr>
-        <w:t>0.02</w:t>
-      </w:r>
-      <w:r>
-        <w:rPr>
-          <w:rFonts w:ascii="Times New Roman" w:hAnsi="Times New Roman" w:cs="Times New Roman"/>
-        </w:rPr>
-        <w:t>.</w:t>
-      </w:r>
-    </w:p>
-    <w:p>
-      <w:pPr>
-        <w:rPr>
-          <w:rFonts w:ascii="Times New Roman" w:hAnsi="Times New Roman" w:cs="Times New Roman"/>
-        </w:rPr>
-      </w:pPr>
-      <w:r>
-        <w:rPr>
-          <w:rFonts w:ascii="Times New Roman" w:hAnsi="Times New Roman" w:cs="Times New Roman"/>
-        </w:rPr>
-        <w:t xml:space="preserve">Figure A4: </w:t>
-      </w:r>
-      <w:r>
-        <w:rPr>
-          <w:rFonts w:ascii="Times New Roman" w:hAnsi="Times New Roman" w:cs="Times New Roman"/>
-        </w:rPr>
-        <w:t>The equilibrium biomass of the population as a function of the climate velocity on the x-axis and the harvesting rate on the y-axis under alternative management strategies as parameterized for black rockfish. (A) The equilibrium biomass for simulations with constant harvest rates. (B) Equilibrium biomass for simulations with threshold management. For threshold management, we set a threshold density below which no fishing is allowed. The threshold ranges between 0 (no fishing allowed) and 1 (all fish taken), with intermediate density thresholds determined as fractions of the maximum population density observed at a given time step before harvesting. We show this on the y-axis. (C) Equilibrium biomass for simulations with protected areas where harvesting pressure outside reserves is unchanged  (i.e., harvest effort inside reserves is eliminated). (D) Equilibrium biomass for simulations with protected areas in which harvesting pressure is reallocated outside reserves.</w:t>
+      <w:r>
+        <w:rPr>
+          <w:rFonts w:ascii="Times New Roman" w:hAnsi="Times New Roman" w:cs="Times New Roman"/>
+        </w:rPr>
+        <w:t>. (A) The equilibrium biomass for simulations with constant harvest rates. (B) Equilibrium biomass for simulations with threshold management. For threshold management, we set a threshold density below which no fishing is allowed. The threshold ranges between 0 (no fishing allowed) and 1 (all fish taken), with intermediate density thresholds determined as fractions of the maximum population density observed at a given time step before harvesting. We show this on the y-axis. (C) Equilibrium biomass for simulations with protected areas where harvesting pressure outside reserves is unchanged  (i.e., harvest effort inside reserves is eliminated). (D) Equilibrium biomass for simulations with protected areas in which harvesting pressure is reallocated outside reserves.</w:t>
+      </w:r>
+      <w:r>
+        <w:rPr>
+          <w:rFonts w:ascii="Times New Roman" w:hAnsi="Times New Roman" w:cs="Times New Roman"/>
+        </w:rPr>
+        <w:t xml:space="preserve"> These results are from simulations with a </w:t>
+      </w:r>
+      <w:proofErr w:type="spellStart"/>
+      <w:r>
+        <w:rPr>
+          <w:rFonts w:ascii="Times New Roman" w:hAnsi="Times New Roman" w:cs="Times New Roman"/>
+        </w:rPr>
+        <w:t>Laplacian</w:t>
+      </w:r>
+      <w:proofErr w:type="spellEnd"/>
+      <w:r>
+        <w:rPr>
+          <w:rFonts w:ascii="Times New Roman" w:hAnsi="Times New Roman" w:cs="Times New Roman"/>
+        </w:rPr>
+        <w:t xml:space="preserve"> dispersal kernel parameterized for black rockfish.</w:t>
       </w:r>
     </w:p>
     <w:p>
@@ -24521,7 +24789,7 @@
                     </pic:cNvPicPr>
                   </pic:nvPicPr>
                   <pic:blipFill>
-                    <a:blip r:embed="rId12">
+                    <a:blip r:embed="rId13">
                       <a:extLst>
                         <a:ext uri="{28A0092B-C50C-407E-A947-70E740481C1C}">
                           <a14:useLocalDpi xmlns:a14="http://schemas.microsoft.com/office/drawing/2010/main" val="0"/>
@@ -24707,7 +24975,7 @@
                     </pic:cNvPicPr>
                   </pic:nvPicPr>
                   <pic:blipFill>
-                    <a:blip r:embed="rId13">
+                    <a:blip r:embed="rId14">
                       <a:extLst>
                         <a:ext uri="{28A0092B-C50C-407E-A947-70E740481C1C}">
                           <a14:useLocalDpi xmlns:a14="http://schemas.microsoft.com/office/drawing/2010/main" val="0"/>
@@ -24907,7 +25175,7 @@
                     </pic:cNvPicPr>
                   </pic:nvPicPr>
                   <pic:blipFill>
-                    <a:blip r:embed="rId14">
+                    <a:blip r:embed="rId15">
                       <a:extLst>
                         <a:ext uri="{28A0092B-C50C-407E-A947-70E740481C1C}">
                           <a14:useLocalDpi xmlns:a14="http://schemas.microsoft.com/office/drawing/2010/main" val="0"/>
@@ -25037,7 +25305,7 @@
                     </pic:cNvPicPr>
                   </pic:nvPicPr>
                   <pic:blipFill>
-                    <a:blip r:embed="rId15">
+                    <a:blip r:embed="rId16">
                       <a:extLst>
                         <a:ext uri="{28A0092B-C50C-407E-A947-70E740481C1C}">
                           <a14:useLocalDpi xmlns:a14="http://schemas.microsoft.com/office/drawing/2010/main" val="0"/>
@@ -25083,8 +25351,8 @@
       </w:r>
     </w:p>
     <w:sectPr>
-      <w:footerReference w:type="even" r:id="rId16"/>
-      <w:footerReference w:type="default" r:id="rId17"/>
+      <w:footerReference w:type="even" r:id="rId17"/>
+      <w:footerReference w:type="default" r:id="rId18"/>
       <w:pgSz w:w="12240" w:h="15840"/>
       <w:pgMar w:top="1440" w:right="1440" w:bottom="1440" w:left="1440" w:header="720" w:footer="720" w:gutter="0"/>
       <w:cols w:space="720"/>
@@ -25204,7 +25472,7 @@
         <w:rStyle w:val="PageNumber"/>
         <w:noProof/>
       </w:rPr>
-      <w:t>48</w:t>
+      <w:t>43</w:t>
     </w:r>
     <w:r>
       <w:rPr>
@@ -27706,7 +27974,7 @@
 </file>
 
 <file path=customXml/itemProps1.xml><?xml version="1.0" encoding="utf-8"?>
-<ds:datastoreItem xmlns:ds="http://schemas.openxmlformats.org/officeDocument/2006/customXml" ds:itemID="{CA0B0D50-AEDC-4C4E-8323-2695CDD93737}">
+<ds:datastoreItem xmlns:ds="http://schemas.openxmlformats.org/officeDocument/2006/customXml" ds:itemID="{E4FDC30C-D5AF-864A-B8A8-99B1D1CCA975}">
   <ds:schemaRefs>
     <ds:schemaRef ds:uri="http://schemas.openxmlformats.org/officeDocument/2006/bibliography"/>
   </ds:schemaRefs>

</xml_diff>

<commit_message>
added clarification about generation time
</commit_message>
<xml_diff>
--- a/Writing/submitted/MS.docx
+++ b/Writing/submitted/MS.docx
@@ -2950,7 +2950,25 @@
         <w:rPr>
           <w:rFonts w:ascii="Times New Roman" w:eastAsiaTheme="minorEastAsia" w:hAnsi="Times New Roman" w:cs="Times New Roman"/>
         </w:rPr>
-        <w:t>, which shifts across space at a clime velocity</w:t>
+        <w:t>, whic</w:t>
+      </w:r>
+      <w:r>
+        <w:rPr>
+          <w:rFonts w:ascii="Times New Roman" w:eastAsiaTheme="minorEastAsia" w:hAnsi="Times New Roman" w:cs="Times New Roman"/>
+        </w:rPr>
+        <w:t>h shifts across space at a climate</w:t>
+      </w:r>
+      <w:r>
+        <w:rPr>
+          <w:rFonts w:ascii="Times New Roman" w:eastAsiaTheme="minorEastAsia" w:hAnsi="Times New Roman" w:cs="Times New Roman"/>
+        </w:rPr>
+        <w:t xml:space="preserve"> velocity</w:t>
+      </w:r>
+      <w:r>
+        <w:rPr>
+          <w:rFonts w:ascii="Times New Roman" w:eastAsiaTheme="minorEastAsia" w:hAnsi="Times New Roman" w:cs="Times New Roman"/>
+        </w:rPr>
+        <w:t xml:space="preserve"> </w:t>
       </w:r>
       <w:r>
         <w:rPr>
@@ -2967,17 +2985,68 @@
       </w:r>
       <w:r>
         <w:rPr>
-          <w:rFonts w:ascii="Times New Roman" w:hAnsi="Times New Roman" w:cs="Times New Roman"/>
-        </w:rPr>
-        <w:t xml:space="preserve">. In other words, the center of the patch at time </w:t>
-      </w:r>
-      <w:r>
-        <w:rPr>
-          <w:rFonts w:ascii="Times New Roman" w:hAnsi="Times New Roman" w:cs="Times New Roman"/>
+          <w:rFonts w:ascii="Times New Roman" w:eastAsiaTheme="minorEastAsia" w:hAnsi="Times New Roman" w:cs="Times New Roman"/>
           <w:i/>
         </w:rPr>
+        <w:t xml:space="preserve"> </w:t>
+      </w:r>
+      <w:r>
+        <w:rPr>
+          <w:rFonts w:ascii="Times New Roman" w:eastAsiaTheme="minorEastAsia" w:hAnsi="Times New Roman" w:cs="Times New Roman"/>
+        </w:rPr>
+        <w:t>in units of distance per generation</w:t>
+      </w:r>
+      <w:r>
+        <w:rPr>
+          <w:rFonts w:ascii="Times New Roman" w:hAnsi="Times New Roman" w:cs="Times New Roman"/>
+        </w:rPr>
+        <w:t xml:space="preserve">. In other words, </w:t>
+      </w:r>
+      <w:r>
+        <w:rPr>
+          <w:rFonts w:ascii="Times New Roman" w:hAnsi="Times New Roman" w:cs="Times New Roman"/>
+        </w:rPr>
+        <w:t xml:space="preserve">if </w:t>
+      </w:r>
+      <w:r>
+        <w:rPr>
+          <w:rFonts w:ascii="Times New Roman" w:hAnsi="Times New Roman" w:cs="Times New Roman"/>
+          <w:i/>
+        </w:rPr>
         <w:t xml:space="preserve">t </w:t>
       </w:r>
+      <w:r>
+        <w:rPr>
+          <w:rFonts w:ascii="Times New Roman" w:hAnsi="Times New Roman" w:cs="Times New Roman"/>
+        </w:rPr>
+        <w:t>is the number of generations</w:t>
+      </w:r>
+      <w:r>
+        <w:rPr>
+          <w:rFonts w:ascii="Times New Roman" w:hAnsi="Times New Roman" w:cs="Times New Roman"/>
+        </w:rPr>
+        <w:t xml:space="preserve"> that has passed</w:t>
+      </w:r>
+      <w:r>
+        <w:rPr>
+          <w:rFonts w:ascii="Times New Roman" w:hAnsi="Times New Roman" w:cs="Times New Roman"/>
+        </w:rPr>
+        <w:t xml:space="preserve">, </w:t>
+      </w:r>
+      <w:r>
+        <w:rPr>
+          <w:rFonts w:ascii="Times New Roman" w:hAnsi="Times New Roman" w:cs="Times New Roman"/>
+        </w:rPr>
+        <w:t>the</w:t>
+      </w:r>
+      <w:r>
+        <w:rPr>
+          <w:rFonts w:ascii="Times New Roman" w:hAnsi="Times New Roman" w:cs="Times New Roman"/>
+        </w:rPr>
+        <w:t xml:space="preserve"> center of the patch </w:t>
+      </w:r>
+      <w:bookmarkStart w:id="4" w:name="_GoBack"/>
+      <w:bookmarkEnd w:id="4"/>
       <w:r>
         <w:rPr>
           <w:rFonts w:ascii="Times New Roman" w:hAnsi="Times New Roman" w:cs="Times New Roman"/>
@@ -5798,7 +5867,7 @@
           <w:sz w:val="28"/>
         </w:rPr>
       </w:pPr>
-      <w:bookmarkStart w:id="4" w:name="persistence"/>
+      <w:bookmarkStart w:id="5" w:name="persistence"/>
       <w:r>
         <w:rPr>
           <w:rFonts w:ascii="Times New Roman" w:hAnsi="Times New Roman" w:cs="Times New Roman"/>
@@ -5816,7 +5885,7 @@
         <w:t xml:space="preserve">Persistence </w:t>
       </w:r>
     </w:p>
-    <w:bookmarkEnd w:id="4"/>
+    <w:bookmarkEnd w:id="5"/>
     <w:p>
       <w:pPr>
         <w:spacing w:line="480" w:lineRule="auto"/>
@@ -7346,7 +7415,7 @@
           <w:sz w:val="28"/>
         </w:rPr>
       </w:pPr>
-      <w:bookmarkStart w:id="5" w:name="calculating-synergy"/>
+      <w:bookmarkStart w:id="6" w:name="calculating-synergy"/>
       <w:r>
         <w:rPr>
           <w:rFonts w:ascii="Times New Roman" w:hAnsi="Times New Roman" w:cs="Times New Roman"/>
@@ -7356,7 +7425,7 @@
         <w:t xml:space="preserve">Calculating the interaction of climate velocity and harvest </w:t>
       </w:r>
     </w:p>
-    <w:bookmarkEnd w:id="5"/>
+    <w:bookmarkEnd w:id="6"/>
     <w:p>
       <w:pPr>
         <w:spacing w:line="480" w:lineRule="auto"/>
@@ -8793,7 +8862,7 @@
           <w:sz w:val="28"/>
         </w:rPr>
       </w:pPr>
-      <w:bookmarkStart w:id="6" w:name="simulations"/>
+      <w:bookmarkStart w:id="7" w:name="simulations"/>
       <w:r>
         <w:rPr>
           <w:rFonts w:ascii="Times New Roman" w:hAnsi="Times New Roman" w:cs="Times New Roman"/>
@@ -8803,7 +8872,7 @@
         <w:t>Management strategies</w:t>
       </w:r>
     </w:p>
-    <w:bookmarkEnd w:id="6"/>
+    <w:bookmarkEnd w:id="7"/>
     <w:p>
       <w:pPr>
         <w:spacing w:line="480" w:lineRule="auto"/>
@@ -10398,7 +10467,7 @@
           <w:color w:val="auto"/>
         </w:rPr>
       </w:pPr>
-      <w:bookmarkStart w:id="7" w:name="results"/>
+      <w:bookmarkStart w:id="8" w:name="results"/>
       <w:r>
         <w:rPr>
           <w:rFonts w:ascii="Times New Roman" w:hAnsi="Times New Roman" w:cs="Times New Roman"/>
@@ -10417,8 +10486,8 @@
           <w:sz w:val="28"/>
         </w:rPr>
       </w:pPr>
-      <w:bookmarkStart w:id="8" w:name="interactions-between-stressors"/>
-      <w:bookmarkEnd w:id="7"/>
+      <w:bookmarkStart w:id="9" w:name="interactions-between-stressors"/>
+      <w:bookmarkEnd w:id="8"/>
       <w:r>
         <w:rPr>
           <w:rFonts w:ascii="Times New Roman" w:hAnsi="Times New Roman" w:cs="Times New Roman"/>
@@ -10428,7 +10497,7 @@
         <w:t>Persistence with Harvesting and Climate Velocity</w:t>
       </w:r>
     </w:p>
-    <w:bookmarkEnd w:id="8"/>
+    <w:bookmarkEnd w:id="9"/>
     <w:p>
       <w:pPr>
         <w:spacing w:line="480" w:lineRule="auto"/>
@@ -11379,7 +11448,7 @@
           <w:sz w:val="28"/>
         </w:rPr>
       </w:pPr>
-      <w:bookmarkStart w:id="9" w:name="management-strategies"/>
+      <w:bookmarkStart w:id="10" w:name="management-strategies"/>
       <w:r>
         <w:rPr>
           <w:rFonts w:ascii="Times New Roman" w:hAnsi="Times New Roman" w:cs="Times New Roman"/>
@@ -11389,7 +11458,7 @@
         <w:t xml:space="preserve">Alternative management strategies </w:t>
       </w:r>
     </w:p>
-    <w:bookmarkEnd w:id="9"/>
+    <w:bookmarkEnd w:id="10"/>
     <w:p>
       <w:pPr>
         <w:spacing w:line="480" w:lineRule="auto"/>
@@ -12110,7 +12179,7 @@
           <w:color w:val="auto"/>
         </w:rPr>
       </w:pPr>
-      <w:bookmarkStart w:id="10" w:name="discussion"/>
+      <w:bookmarkStart w:id="11" w:name="discussion"/>
       <w:r>
         <w:rPr>
           <w:rFonts w:ascii="Times New Roman" w:hAnsi="Times New Roman" w:cs="Times New Roman"/>
@@ -12119,7 +12188,7 @@
         <w:t>Discussion</w:t>
       </w:r>
     </w:p>
-    <w:bookmarkEnd w:id="10"/>
+    <w:bookmarkEnd w:id="11"/>
     <w:p>
       <w:pPr>
         <w:spacing w:line="480" w:lineRule="auto"/>
@@ -16483,7 +16552,7 @@
         <w:pStyle w:val="Heading1"/>
         <w:spacing w:line="480" w:lineRule="auto"/>
       </w:pPr>
-      <w:bookmarkStart w:id="11" w:name="acknowledgements"/>
+      <w:bookmarkStart w:id="12" w:name="acknowledgements"/>
       <w:r>
         <w:rPr>
           <w:rFonts w:ascii="Times New Roman" w:hAnsi="Times New Roman" w:cs="Times New Roman"/>
@@ -16492,7 +16561,7 @@
         <w:t>Acknowledgements</w:t>
       </w:r>
     </w:p>
-    <w:bookmarkEnd w:id="11"/>
+    <w:bookmarkEnd w:id="12"/>
     <w:p>
       <w:pPr>
         <w:spacing w:line="480" w:lineRule="auto"/>
@@ -21640,7 +21709,7 @@
           <w:rFonts w:ascii="Times New Roman" w:hAnsi="Times New Roman" w:cs="Times New Roman"/>
         </w:rPr>
       </w:pPr>
-      <w:bookmarkStart w:id="12" w:name="tables"/>
+      <w:bookmarkStart w:id="13" w:name="tables"/>
       <w:r>
         <w:rPr>
           <w:rFonts w:ascii="Times New Roman" w:hAnsi="Times New Roman" w:cs="Times New Roman"/>
@@ -21648,7 +21717,7 @@
         </w:rPr>
         <w:t>Tables</w:t>
       </w:r>
-      <w:bookmarkEnd w:id="12"/>
+      <w:bookmarkEnd w:id="13"/>
     </w:p>
     <w:p>
       <w:pPr>
@@ -22632,7 +22701,13 @@
               <w:rPr>
                 <w:rFonts w:ascii="Times New Roman" w:hAnsi="Times New Roman" w:cs="Times New Roman"/>
               </w:rPr>
-              <w:t xml:space="preserve"> velocity in units of distance per time</w:t>
+              <w:t xml:space="preserve"> velocity in units of distance per </w:t>
+            </w:r>
+            <w:r>
+              <w:rPr>
+                <w:rFonts w:ascii="Times New Roman" w:hAnsi="Times New Roman" w:cs="Times New Roman"/>
+              </w:rPr>
+              <w:t>generation</w:t>
             </w:r>
           </w:p>
         </w:tc>
@@ -22651,7 +22726,7 @@
           <w:szCs w:val="24"/>
         </w:rPr>
       </w:pPr>
-      <w:bookmarkStart w:id="13" w:name="figure-legends"/>
+      <w:bookmarkStart w:id="14" w:name="figure-legends"/>
       <w:r>
         <w:rPr>
           <w:rFonts w:ascii="Times New Roman" w:eastAsiaTheme="minorHAnsi" w:hAnsi="Times New Roman" w:cs="Times New Roman"/>
@@ -22686,7 +22761,7 @@
         </w:rPr>
       </w:pPr>
     </w:p>
-    <w:bookmarkEnd w:id="13"/>
+    <w:bookmarkEnd w:id="14"/>
     <w:p>
       <w:pPr>
         <w:rPr>
@@ -23323,7 +23398,7 @@
         </w:rPr>
         <w:t>.</w:t>
       </w:r>
-      <w:bookmarkStart w:id="14" w:name="figures"/>
+      <w:bookmarkStart w:id="15" w:name="figures"/>
     </w:p>
     <w:p>
       <w:pPr>
@@ -23341,7 +23416,7 @@
         </w:rPr>
         <w:t>Figures</w:t>
       </w:r>
-      <w:bookmarkEnd w:id="14"/>
+      <w:bookmarkEnd w:id="15"/>
     </w:p>
     <w:p>
       <w:pPr>
@@ -24572,25 +24647,7 @@
           <w:rPr>
             <w:rFonts w:ascii="Cambria Math" w:hAnsi="Cambria Math" w:cs="Times New Roman"/>
           </w:rPr>
-          <m:t xml:space="preserve"> </m:t>
-        </m:r>
-        <m:r>
-          <w:rPr>
-            <w:rFonts w:ascii="Cambria Math" w:hAnsi="Cambria Math" w:cs="Times New Roman"/>
-          </w:rPr>
-          <m:t>c</m:t>
-        </m:r>
-        <m:r>
-          <w:rPr>
-            <w:rFonts w:ascii="Cambria Math" w:hAnsi="Cambria Math" w:cs="Times New Roman"/>
-          </w:rPr>
-          <m:t>=</m:t>
-        </m:r>
-        <m:r>
-          <w:rPr>
-            <w:rFonts w:ascii="Cambria Math" w:hAnsi="Cambria Math" w:cs="Times New Roman"/>
-          </w:rPr>
-          <m:t>0.1</m:t>
+          <m:t xml:space="preserve"> c=0.1</m:t>
         </m:r>
       </m:oMath>
       <w:r>
@@ -24604,19 +24661,7 @@
           <w:rPr>
             <w:rFonts w:ascii="Cambria Math" w:hAnsi="Cambria Math" w:cs="Times New Roman"/>
           </w:rPr>
-          <m:t>h</m:t>
-        </m:r>
-        <m:r>
-          <w:rPr>
-            <w:rFonts w:ascii="Cambria Math" w:hAnsi="Cambria Math" w:cs="Times New Roman"/>
-          </w:rPr>
-          <m:t>=0.</m:t>
-        </m:r>
-        <m:r>
-          <w:rPr>
-            <w:rFonts w:ascii="Cambria Math" w:hAnsi="Cambria Math" w:cs="Times New Roman"/>
-          </w:rPr>
-          <m:t>02</m:t>
+          <m:t>h=0.02</m:t>
         </m:r>
       </m:oMath>
       <w:r>
@@ -24642,15 +24687,7 @@
         <w:rPr>
           <w:rFonts w:ascii="Times New Roman" w:hAnsi="Times New Roman" w:cs="Times New Roman"/>
         </w:rPr>
-        <w:t>The equilibrium biomass of the population as a function of the climate velocity on the x-axis and the harvesting rate on the y-axis under alternative management strategies</w:t>
-      </w:r>
-      <w:bookmarkStart w:id="15" w:name="_GoBack"/>
-      <w:bookmarkEnd w:id="15"/>
-      <w:r>
-        <w:rPr>
-          <w:rFonts w:ascii="Times New Roman" w:hAnsi="Times New Roman" w:cs="Times New Roman"/>
-        </w:rPr>
-        <w:t>. (A) The equilibrium biomass for simulations with constant harvest rates. (B) Equilibrium biomass for simulations with threshold management. For threshold management, we set a threshold density below which no fishing is allowed. The threshold ranges between 0 (no fishing allowed) and 1 (all fish taken), with intermediate density thresholds determined as fractions of the maximum population density observed at a given time step before harvesting. We show this on the y-axis. (C) Equilibrium biomass for simulations with protected areas where harvesting pressure outside reserves is unchanged  (i.e., harvest effort inside reserves is eliminated). (D) Equilibrium biomass for simulations with protected areas in which harvesting pressure is reallocated outside reserves.</w:t>
+        <w:t>The equilibrium biomass of the population as a function of the climate velocity on the x-axis and the harvesting rate on the y-axis under alternative management strategies. (A) The equilibrium biomass for simulations with constant harvest rates. (B) Equilibrium biomass for simulations with threshold management. For threshold management, we set a threshold density below which no fishing is allowed. The threshold ranges between 0 (no fishing allowed) and 1 (all fish taken), with intermediate density thresholds determined as fractions of the maximum population density observed at a given time step before harvesting. We show this on the y-axis. (C) Equilibrium biomass for simulations with protected areas where harvesting pressure outside reserves is unchanged  (i.e., harvest effort inside reserves is eliminated). (D) Equilibrium biomass for simulations with protected areas in which harvesting pressure is reallocated outside reserves.</w:t>
       </w:r>
       <w:r>
         <w:rPr>
@@ -25472,7 +25509,7 @@
         <w:rStyle w:val="PageNumber"/>
         <w:noProof/>
       </w:rPr>
-      <w:t>43</w:t>
+      <w:t>7</w:t>
     </w:r>
     <w:r>
       <w:rPr>
@@ -27974,7 +28011,7 @@
 </file>
 
 <file path=customXml/itemProps1.xml><?xml version="1.0" encoding="utf-8"?>
-<ds:datastoreItem xmlns:ds="http://schemas.openxmlformats.org/officeDocument/2006/customXml" ds:itemID="{E4FDC30C-D5AF-864A-B8A8-99B1D1CCA975}">
+<ds:datastoreItem xmlns:ds="http://schemas.openxmlformats.org/officeDocument/2006/customXml" ds:itemID="{469FC188-195D-5D4A-B039-9850E48E1AD7}">
   <ds:schemaRefs>
     <ds:schemaRef ds:uri="http://schemas.openxmlformats.org/officeDocument/2006/bibliography"/>
   </ds:schemaRefs>

</xml_diff>